<commit_message>
Implementation of sensors sample to the project
</commit_message>
<xml_diff>
--- a/Project_Config.docx
+++ b/Project_Config.docx
@@ -406,6 +406,120 @@
     <w:p>
       <w:pPr>
         <w:rPr>
+          <w:lang w:val="es-ES"/>
+        </w:rPr>
+      </w:pPr>
+      <w:proofErr w:type="spellStart"/>
+      <w:r>
+        <w:rPr>
+          <w:lang w:val="es-ES"/>
+        </w:rPr>
+        <w:t>ssh</w:t>
+      </w:r>
+      <w:proofErr w:type="spellEnd"/>
+      <w:r>
+        <w:rPr>
+          <w:lang w:val="es-ES"/>
+        </w:rPr>
+        <w:t xml:space="preserve"> </w:t>
+      </w:r>
+      <w:proofErr w:type="spellStart"/>
+      <w:r>
+        <w:rPr>
+          <w:lang w:val="es-ES"/>
+        </w:rPr>
+        <w:t>fabian@fabianrpi.local</w:t>
+      </w:r>
+      <w:proofErr w:type="spellEnd"/>
+    </w:p>
+    <w:p>
+      <w:pPr>
+        <w:rPr>
+          <w:lang w:val="es-ES"/>
+        </w:rPr>
+      </w:pPr>
+    </w:p>
+    <w:p>
+      <w:pPr>
+        <w:rPr>
+          <w:lang w:val="es-ES"/>
+        </w:rPr>
+      </w:pPr>
+    </w:p>
+    <w:p>
+      <w:pPr>
+        <w:rPr>
+          <w:lang w:val="es-ES"/>
+        </w:rPr>
+      </w:pPr>
+      <w:proofErr w:type="spellStart"/>
+      <w:r>
+        <w:rPr>
+          <w:lang w:val="es-ES"/>
+        </w:rPr>
+        <w:t>Actualizacion</w:t>
+      </w:r>
+      <w:proofErr w:type="spellEnd"/>
+      <w:r>
+        <w:rPr>
+          <w:lang w:val="es-ES"/>
+        </w:rPr>
+        <w:t xml:space="preserve"> de software </w:t>
+      </w:r>
+      <w:proofErr w:type="spellStart"/>
+      <w:r>
+        <w:rPr>
+          <w:lang w:val="es-ES"/>
+        </w:rPr>
+        <w:t>raspberry</w:t>
+      </w:r>
+      <w:proofErr w:type="spellEnd"/>
+    </w:p>
+    <w:p>
+      <w:pPr>
+        <w:rPr>
+          <w:lang w:val="es-ES"/>
+        </w:rPr>
+      </w:pPr>
+    </w:p>
+    <w:p>
+      <w:pPr>
+        <w:rPr>
+          <w:lang w:val="es-ES"/>
+        </w:rPr>
+      </w:pPr>
+      <w:r>
+        <w:rPr>
+          <w:lang w:val="es-ES"/>
+        </w:rPr>
+        <w:t xml:space="preserve">sudo </w:t>
+      </w:r>
+      <w:proofErr w:type="spellStart"/>
+      <w:r>
+        <w:rPr>
+          <w:lang w:val="es-ES"/>
+        </w:rPr>
+        <w:t>apt</w:t>
+      </w:r>
+      <w:proofErr w:type="spellEnd"/>
+      <w:r>
+        <w:rPr>
+          <w:lang w:val="es-ES"/>
+        </w:rPr>
+        <w:t xml:space="preserve"> </w:t>
+      </w:r>
+      <w:proofErr w:type="spellStart"/>
+      <w:r>
+        <w:rPr>
+          <w:lang w:val="es-ES"/>
+        </w:rPr>
+        <w:t>update</w:t>
+      </w:r>
+      <w:proofErr w:type="spellEnd"/>
+    </w:p>
+    <w:p>
+      <w:pPr>
+        <w:rPr>
           <w:lang w:val="en-US"/>
         </w:rPr>
       </w:pPr>
@@ -414,30 +528,44 @@
         <w:rPr>
           <w:lang w:val="en-US"/>
         </w:rPr>
-        <w:t>ssh</w:t>
+        <w:t>sudo</w:t>
       </w:r>
       <w:proofErr w:type="spellEnd"/>
       <w:r>
         <w:rPr>
           <w:lang w:val="en-US"/>
         </w:rPr>
-        <w:t xml:space="preserve"> </w:t>
-      </w:r>
+        <w:t xml:space="preserve"> apt </w:t>
+      </w:r>
+      <w:proofErr w:type="gramStart"/>
+      <w:r>
+        <w:rPr>
+          <w:lang w:val="en-US"/>
+        </w:rPr>
+        <w:t>full-upgrade</w:t>
+      </w:r>
+      <w:proofErr w:type="gramEnd"/>
+    </w:p>
+    <w:p>
+      <w:pPr>
+        <w:rPr>
+          <w:lang w:val="en-US"/>
+        </w:rPr>
+      </w:pPr>
       <w:proofErr w:type="spellStart"/>
       <w:r>
         <w:rPr>
           <w:lang w:val="en-US"/>
         </w:rPr>
-        <w:t>fabian@fabianrpi.local</w:t>
+        <w:t>sudo</w:t>
       </w:r>
       <w:proofErr w:type="spellEnd"/>
-    </w:p>
-    <w:p>
-      <w:pPr>
+      <w:r>
         <w:rPr>
           <w:lang w:val="en-US"/>
         </w:rPr>
-      </w:pPr>
+        <w:t xml:space="preserve"> apt clean</w:t>
+      </w:r>
     </w:p>
     <w:p>
       <w:pPr>
@@ -449,85 +577,21 @@
     <w:p>
       <w:pPr>
         <w:rPr>
-          <w:lang w:val="en-US"/>
-        </w:rPr>
-      </w:pPr>
-      <w:proofErr w:type="spellStart"/>
-      <w:r>
-        <w:rPr>
-          <w:lang w:val="en-US"/>
-        </w:rPr>
-        <w:t>A</w:t>
-      </w:r>
-      <w:r>
-        <w:rPr>
-          <w:lang w:val="en-US"/>
-        </w:rPr>
-        <w:t>ctualizacion</w:t>
-      </w:r>
-      <w:proofErr w:type="spellEnd"/>
-      <w:r>
-        <w:rPr>
-          <w:lang w:val="en-US"/>
-        </w:rPr>
-        <w:t xml:space="preserve"> de software raspberry</w:t>
-      </w:r>
-    </w:p>
-    <w:p>
-      <w:pPr>
-        <w:rPr>
-          <w:lang w:val="en-US"/>
-        </w:rPr>
-      </w:pPr>
-    </w:p>
-    <w:p>
-      <w:pPr>
-        <w:rPr>
-          <w:lang w:val="en-US"/>
-        </w:rPr>
-      </w:pPr>
-      <w:proofErr w:type="spellStart"/>
-      <w:r>
-        <w:rPr>
-          <w:lang w:val="en-US"/>
-        </w:rPr>
-        <w:t>sudo</w:t>
-      </w:r>
-      <w:proofErr w:type="spellEnd"/>
-      <w:r>
-        <w:rPr>
-          <w:lang w:val="en-US"/>
-        </w:rPr>
-        <w:t xml:space="preserve"> apt update</w:t>
-      </w:r>
-    </w:p>
-    <w:p>
-      <w:pPr>
-        <w:rPr>
-          <w:lang w:val="en-US"/>
-        </w:rPr>
-      </w:pPr>
-      <w:proofErr w:type="spellStart"/>
-      <w:r>
-        <w:rPr>
-          <w:lang w:val="en-US"/>
-        </w:rPr>
-        <w:t>sudo</w:t>
-      </w:r>
-      <w:proofErr w:type="spellEnd"/>
-      <w:r>
-        <w:rPr>
-          <w:lang w:val="en-US"/>
-        </w:rPr>
-        <w:t xml:space="preserve"> apt full-upgrade</w:t>
-      </w:r>
-    </w:p>
-    <w:p>
-      <w:pPr>
-        <w:rPr>
-          <w:lang w:val="en-US"/>
-        </w:rPr>
-      </w:pPr>
+          <w:lang w:val="es-ES"/>
+        </w:rPr>
+      </w:pPr>
+      <w:r>
+        <w:rPr>
+          <w:lang w:val="es-ES"/>
+        </w:rPr>
+        <w:t>para iniciar VNC Server usar vn</w:t>
+      </w:r>
+      <w:r>
+        <w:rPr>
+          <w:lang w:val="es-ES"/>
+        </w:rPr>
+        <w:t>cserver</w:t>
+      </w:r>
     </w:p>
     <w:sectPr>
       <w:pgSz w:w="12240" w:h="15840"/>
@@ -1057,6 +1121,7 @@
   <w:style w:type="character" w:default="1" w:styleId="DefaultParagraphFont">
     <w:name w:val="Default Paragraph Font"/>
     <w:uiPriority w:val="1"/>
+    <w:semiHidden/>
     <w:unhideWhenUsed/>
   </w:style>
   <w:style w:type="table" w:default="1" w:styleId="TableNormal">

</xml_diff>

<commit_message>
Add python script to read events and samples from arduino
</commit_message>
<xml_diff>
--- a/Project_Config.docx
+++ b/Project_Config.docx
@@ -584,7 +584,14 @@
         <w:rPr>
           <w:lang w:val="es-ES"/>
         </w:rPr>
-        <w:t>para iniciar VNC Server usar vn</w:t>
+        <w:t xml:space="preserve">para iniciar VNC Server usar </w:t>
+      </w:r>
+      <w:proofErr w:type="spellStart"/>
+      <w:r>
+        <w:rPr>
+          <w:lang w:val="es-ES"/>
+        </w:rPr>
+        <w:t>vn</w:t>
       </w:r>
       <w:r>
         <w:rPr>
@@ -592,6 +599,500 @@
         </w:rPr>
         <w:t>cserver</w:t>
       </w:r>
+      <w:proofErr w:type="spellEnd"/>
+    </w:p>
+    <w:p>
+      <w:pPr>
+        <w:rPr>
+          <w:lang w:val="es-ES"/>
+        </w:rPr>
+      </w:pPr>
+    </w:p>
+    <w:p>
+      <w:pPr>
+        <w:rPr>
+          <w:lang w:val="es-ES"/>
+        </w:rPr>
+      </w:pPr>
+      <w:proofErr w:type="spellStart"/>
+      <w:r>
+        <w:rPr>
+          <w:lang w:val="es-ES"/>
+        </w:rPr>
+        <w:t>Creacion</w:t>
+      </w:r>
+      <w:proofErr w:type="spellEnd"/>
+      <w:r>
+        <w:rPr>
+          <w:lang w:val="es-ES"/>
+        </w:rPr>
+        <w:t xml:space="preserve"> de proyecto en Arduino, </w:t>
+      </w:r>
+    </w:p>
+    <w:p>
+      <w:pPr>
+        <w:rPr>
+          <w:lang w:val="es-ES"/>
+        </w:rPr>
+      </w:pPr>
+    </w:p>
+    <w:p>
+      <w:pPr>
+        <w:rPr>
+          <w:lang w:val="es-ES"/>
+        </w:rPr>
+      </w:pPr>
+      <w:r>
+        <w:rPr>
+          <w:lang w:val="es-ES"/>
+        </w:rPr>
+        <w:t xml:space="preserve">Muestreo de los sensores y encapsulamiento de los datos, se </w:t>
+      </w:r>
+      <w:proofErr w:type="gramStart"/>
+      <w:r>
+        <w:rPr>
+          <w:lang w:val="es-ES"/>
+        </w:rPr>
+        <w:t>manejaran</w:t>
+      </w:r>
+      <w:proofErr w:type="gramEnd"/>
+      <w:r>
+        <w:rPr>
+          <w:lang w:val="es-ES"/>
+        </w:rPr>
+        <w:t xml:space="preserve"> dos tipos de datos, muestra recurrente y evento</w:t>
+      </w:r>
+    </w:p>
+    <w:p>
+      <w:pPr>
+        <w:rPr>
+          <w:lang w:val="es-ES"/>
+        </w:rPr>
+      </w:pPr>
+    </w:p>
+    <w:p>
+      <w:pPr>
+        <w:rPr>
+          <w:lang w:val="es-ES"/>
+        </w:rPr>
+      </w:pPr>
+      <w:r>
+        <w:rPr>
+          <w:lang w:val="es-ES"/>
+        </w:rPr>
+        <w:t>La estructura enviada por el micro es:</w:t>
+      </w:r>
+    </w:p>
+    <w:p>
+      <w:pPr>
+        <w:rPr>
+          <w:lang w:val="es-ES"/>
+        </w:rPr>
+      </w:pPr>
+    </w:p>
+    <w:p>
+      <w:pPr>
+        <w:rPr>
+          <w:lang w:val="es-ES"/>
+        </w:rPr>
+      </w:pPr>
+    </w:p>
+    <w:p>
+      <w:pPr>
+        <w:rPr>
+          <w:lang w:val="es-ES"/>
+        </w:rPr>
+      </w:pPr>
+      <w:proofErr w:type="spellStart"/>
+      <w:r>
+        <w:rPr>
+          <w:lang w:val="es-ES"/>
+        </w:rPr>
+        <w:t>e</w:t>
+      </w:r>
+      <w:r>
+        <w:rPr>
+          <w:lang w:val="es-ES"/>
+        </w:rPr>
+        <w:t>vent</w:t>
+      </w:r>
+      <w:proofErr w:type="spellEnd"/>
+    </w:p>
+    <w:p>
+      <w:pPr>
+        <w:rPr>
+          <w:lang w:val="es-ES"/>
+        </w:rPr>
+      </w:pPr>
+    </w:p>
+    <w:p>
+      <w:pPr>
+        <w:rPr>
+          <w:lang w:val="es-ES"/>
+        </w:rPr>
+      </w:pPr>
+      <w:r>
+        <w:rPr>
+          <w:lang w:val="es-ES"/>
+        </w:rPr>
+        <w:t xml:space="preserve">para preguntar por los datos de evento </w:t>
+      </w:r>
+      <w:r>
+        <w:rPr>
+          <w:lang w:val="es-ES"/>
+        </w:rPr>
+        <w:t>enviar ‘e’</w:t>
+      </w:r>
+    </w:p>
+    <w:p>
+      <w:pPr>
+        <w:rPr>
+          <w:lang w:val="es-ES"/>
+        </w:rPr>
+      </w:pPr>
+    </w:p>
+    <w:p>
+      <w:pPr>
+        <w:rPr>
+          <w:lang w:val="en-US"/>
+        </w:rPr>
+      </w:pPr>
+      <w:r>
+        <w:rPr>
+          <w:lang w:val="en-US"/>
+        </w:rPr>
+        <w:t>FABIAN;</w:t>
+      </w:r>
+      <w:proofErr w:type="gramStart"/>
+      <w:r>
+        <w:rPr>
+          <w:lang w:val="en-US"/>
+        </w:rPr>
+        <w:t>1;EVENT</w:t>
+      </w:r>
+      <w:proofErr w:type="gramEnd"/>
+      <w:r>
+        <w:rPr>
+          <w:lang w:val="en-US"/>
+        </w:rPr>
+        <w:t>;23.0;43.0;432.0;[17.0,23.4];1.0</w:t>
+      </w:r>
+    </w:p>
+    <w:p>
+      <w:pPr>
+        <w:rPr>
+          <w:lang w:val="en-US"/>
+        </w:rPr>
+      </w:pPr>
+    </w:p>
+    <w:p>
+      <w:pPr>
+        <w:rPr>
+          <w:lang w:val="en-US"/>
+        </w:rPr>
+      </w:pPr>
+    </w:p>
+    <w:p>
+      <w:pPr>
+        <w:rPr>
+          <w:lang w:val="es-ES"/>
+        </w:rPr>
+      </w:pPr>
+      <w:r>
+        <w:rPr>
+          <w:lang w:val="es-ES"/>
+        </w:rPr>
+        <w:t>Para preguntar por los datos de m</w:t>
+      </w:r>
+      <w:r>
+        <w:rPr>
+          <w:lang w:val="es-ES"/>
+        </w:rPr>
+        <w:t>uestra enviar ‘s’</w:t>
+      </w:r>
+    </w:p>
+    <w:p>
+      <w:pPr>
+        <w:rPr>
+          <w:lang w:val="es-ES"/>
+        </w:rPr>
+      </w:pPr>
+    </w:p>
+    <w:p>
+      <w:pPr>
+        <w:rPr>
+          <w:lang w:val="en-US"/>
+        </w:rPr>
+      </w:pPr>
+      <w:r>
+        <w:rPr>
+          <w:lang w:val="en-US"/>
+        </w:rPr>
+        <w:t>FABIAN;</w:t>
+      </w:r>
+      <w:proofErr w:type="gramStart"/>
+      <w:r>
+        <w:rPr>
+          <w:lang w:val="en-US"/>
+        </w:rPr>
+        <w:t>1;SAMPLE</w:t>
+      </w:r>
+      <w:proofErr w:type="gramEnd"/>
+      <w:r>
+        <w:rPr>
+          <w:lang w:val="en-US"/>
+        </w:rPr>
+        <w:t>;23.0;43.0;432.0;[17.0,23.4];7.0</w:t>
+      </w:r>
+    </w:p>
+    <w:p>
+      <w:pPr>
+        <w:rPr>
+          <w:lang w:val="en-US"/>
+        </w:rPr>
+      </w:pPr>
+    </w:p>
+    <w:p>
+      <w:pPr>
+        <w:rPr>
+          <w:lang w:val="en-US"/>
+        </w:rPr>
+      </w:pPr>
+    </w:p>
+    <w:p>
+      <w:pPr>
+        <w:rPr>
+          <w:lang w:val="en-US"/>
+        </w:rPr>
+      </w:pPr>
+    </w:p>
+    <w:p>
+      <w:pPr>
+        <w:rPr>
+          <w:lang w:val="es-ES"/>
+        </w:rPr>
+      </w:pPr>
+      <w:proofErr w:type="spellStart"/>
+      <w:r>
+        <w:rPr>
+          <w:lang w:val="es-ES"/>
+        </w:rPr>
+        <w:t>Creacion</w:t>
+      </w:r>
+      <w:proofErr w:type="spellEnd"/>
+      <w:r>
+        <w:rPr>
+          <w:lang w:val="es-ES"/>
+        </w:rPr>
+        <w:t xml:space="preserve"> de Proyecto en </w:t>
+      </w:r>
+      <w:proofErr w:type="spellStart"/>
+      <w:r>
+        <w:rPr>
+          <w:lang w:val="es-ES"/>
+        </w:rPr>
+        <w:t>python</w:t>
+      </w:r>
+      <w:proofErr w:type="spellEnd"/>
+      <w:r>
+        <w:rPr>
+          <w:lang w:val="es-ES"/>
+        </w:rPr>
+        <w:t>:</w:t>
+      </w:r>
+    </w:p>
+    <w:p>
+      <w:pPr>
+        <w:rPr>
+          <w:lang w:val="es-ES"/>
+        </w:rPr>
+      </w:pPr>
+    </w:p>
+    <w:p>
+      <w:pPr>
+        <w:rPr>
+          <w:lang w:val="es-ES"/>
+        </w:rPr>
+      </w:pPr>
+    </w:p>
+    <w:p>
+      <w:pPr>
+        <w:rPr>
+          <w:lang w:val="es-ES"/>
+        </w:rPr>
+      </w:pPr>
+      <w:r>
+        <w:rPr>
+          <w:lang w:val="es-ES"/>
+        </w:rPr>
+        <w:t xml:space="preserve">Primeros crearemos en el </w:t>
+      </w:r>
+      <w:proofErr w:type="spellStart"/>
+      <w:r>
+        <w:rPr>
+          <w:lang w:val="es-ES"/>
+        </w:rPr>
+        <w:t>gitignore</w:t>
+      </w:r>
+      <w:proofErr w:type="spellEnd"/>
+      <w:r>
+        <w:rPr>
+          <w:lang w:val="es-ES"/>
+        </w:rPr>
+        <w:t xml:space="preserve"> el ignore para las variables de entorno.</w:t>
+      </w:r>
+    </w:p>
+    <w:p>
+      <w:pPr>
+        <w:rPr>
+          <w:lang w:val="es-ES"/>
+        </w:rPr>
+      </w:pPr>
+    </w:p>
+    <w:p>
+      <w:pPr>
+        <w:rPr>
+          <w:lang w:val="es-ES"/>
+        </w:rPr>
+      </w:pPr>
+      <w:r>
+        <w:rPr>
+          <w:lang w:val="es-ES"/>
+        </w:rPr>
+        <w:t xml:space="preserve">En </w:t>
+      </w:r>
+      <w:proofErr w:type="spellStart"/>
+      <w:r>
+        <w:rPr>
+          <w:lang w:val="es-ES"/>
+        </w:rPr>
+        <w:t>el</w:t>
+      </w:r>
+      <w:proofErr w:type="spellEnd"/>
+      <w:r>
+        <w:rPr>
+          <w:lang w:val="es-ES"/>
+        </w:rPr>
+        <w:t xml:space="preserve"> .</w:t>
+      </w:r>
+      <w:proofErr w:type="spellStart"/>
+      <w:r>
+        <w:rPr>
+          <w:lang w:val="es-ES"/>
+        </w:rPr>
+        <w:t>env</w:t>
+      </w:r>
+      <w:proofErr w:type="spellEnd"/>
+      <w:r>
+        <w:rPr>
+          <w:lang w:val="es-ES"/>
+        </w:rPr>
+        <w:t xml:space="preserve"> del archivo Python se agrega</w:t>
+      </w:r>
+    </w:p>
+    <w:p>
+      <w:pPr>
+        <w:rPr>
+          <w:lang w:val="es-ES"/>
+        </w:rPr>
+      </w:pPr>
+    </w:p>
+    <w:p>
+      <w:pPr>
+        <w:rPr>
+          <w:lang w:val="es-ES"/>
+        </w:rPr>
+      </w:pPr>
+      <w:r>
+        <w:rPr>
+          <w:lang w:val="es-ES"/>
+        </w:rPr>
+        <w:t>SERIAL_PORT=/</w:t>
+      </w:r>
+      <w:proofErr w:type="spellStart"/>
+      <w:r>
+        <w:rPr>
+          <w:lang w:val="es-ES"/>
+        </w:rPr>
+        <w:t>dev</w:t>
+      </w:r>
+      <w:proofErr w:type="spellEnd"/>
+      <w:r>
+        <w:rPr>
+          <w:lang w:val="es-ES"/>
+        </w:rPr>
+        <w:t>/ce.usbmodem14101</w:t>
+      </w:r>
+    </w:p>
+    <w:p>
+      <w:pPr>
+        <w:rPr>
+          <w:lang w:val="es-ES"/>
+        </w:rPr>
+      </w:pPr>
+    </w:p>
+    <w:p>
+      <w:pPr>
+        <w:rPr>
+          <w:lang w:val="es-ES"/>
+        </w:rPr>
+      </w:pPr>
+    </w:p>
+    <w:p>
+      <w:pPr>
+        <w:rPr>
+          <w:lang w:val="es-ES"/>
+        </w:rPr>
+      </w:pPr>
+    </w:p>
+    <w:p>
+      <w:pPr>
+        <w:rPr>
+          <w:lang w:val="es-ES"/>
+        </w:rPr>
+      </w:pPr>
+    </w:p>
+    <w:p>
+      <w:pPr>
+        <w:rPr>
+          <w:lang w:val="es-ES"/>
+        </w:rPr>
+      </w:pPr>
+    </w:p>
+    <w:p>
+      <w:pPr>
+        <w:rPr>
+          <w:lang w:val="es-ES"/>
+        </w:rPr>
+      </w:pPr>
+    </w:p>
+    <w:p>
+      <w:pPr>
+        <w:rPr>
+          <w:lang w:val="es-ES"/>
+        </w:rPr>
+      </w:pPr>
+    </w:p>
+    <w:p>
+      <w:pPr>
+        <w:rPr>
+          <w:lang w:val="es-ES"/>
+        </w:rPr>
+      </w:pPr>
+    </w:p>
+    <w:p>
+      <w:pPr>
+        <w:rPr>
+          <w:lang w:val="es-ES"/>
+        </w:rPr>
+      </w:pPr>
+    </w:p>
+    <w:p>
+      <w:pPr>
+        <w:rPr>
+          <w:lang w:val="es-ES"/>
+        </w:rPr>
+      </w:pPr>
     </w:p>
     <w:sectPr>
       <w:pgSz w:w="12240" w:h="15840"/>

</xml_diff>

<commit_message>
Explanation to create the database in MongoDB
</commit_message>
<xml_diff>
--- a/Project_Config.docx
+++ b/Project_Config.docx
@@ -1051,13 +1051,1716 @@
           <w:lang w:val="es-ES"/>
         </w:rPr>
       </w:pPr>
-    </w:p>
-    <w:p>
-      <w:pPr>
-        <w:rPr>
-          <w:lang w:val="es-ES"/>
-        </w:rPr>
-      </w:pPr>
+      <w:proofErr w:type="spellStart"/>
+      <w:r>
+        <w:rPr>
+          <w:lang w:val="es-ES"/>
+        </w:rPr>
+        <w:t>Creacion</w:t>
+      </w:r>
+      <w:proofErr w:type="spellEnd"/>
+      <w:r>
+        <w:rPr>
+          <w:lang w:val="es-ES"/>
+        </w:rPr>
+        <w:t xml:space="preserve"> de la base de datos en MongoDB</w:t>
+      </w:r>
+    </w:p>
+    <w:p>
+      <w:pPr>
+        <w:rPr>
+          <w:lang w:val="es-ES"/>
+        </w:rPr>
+      </w:pPr>
+    </w:p>
+    <w:p>
+      <w:pPr>
+        <w:rPr>
+          <w:lang w:val="es-ES"/>
+        </w:rPr>
+      </w:pPr>
+      <w:r>
+        <w:rPr>
+          <w:lang w:val="es-ES"/>
+        </w:rPr>
+        <w:t>Se debe crear una base de datos y una colección para poder gestionar la</w:t>
+      </w:r>
+      <w:r>
+        <w:rPr>
+          <w:lang w:val="es-ES"/>
+        </w:rPr>
+        <w:t xml:space="preserve"> conexión, adicional a esto la base de datos debe estar en modo </w:t>
+      </w:r>
+      <w:proofErr w:type="spellStart"/>
+      <w:r>
+        <w:rPr>
+          <w:lang w:val="es-ES"/>
+        </w:rPr>
+        <w:t>Replicaset</w:t>
+      </w:r>
+      <w:proofErr w:type="spellEnd"/>
+      <w:r>
+        <w:rPr>
+          <w:lang w:val="es-ES"/>
+        </w:rPr>
+        <w:t xml:space="preserve"> para que genere notificaciones de que se almaceno un nuevo dato</w:t>
+      </w:r>
+    </w:p>
+    <w:p>
+      <w:pPr>
+        <w:rPr>
+          <w:lang w:val="es-ES"/>
+        </w:rPr>
+      </w:pPr>
+    </w:p>
+    <w:p>
+      <w:pPr>
+        <w:rPr>
+          <w:lang w:val="es-ES"/>
+        </w:rPr>
+      </w:pPr>
+    </w:p>
+    <w:p>
+      <w:pPr>
+        <w:rPr>
+          <w:lang w:val="es-ES"/>
+        </w:rPr>
+      </w:pPr>
+      <w:r>
+        <w:rPr>
+          <w:noProof/>
+          <w:lang w:val="es-ES"/>
+        </w:rPr>
+        <w:lastRenderedPageBreak/>
+        <w:drawing>
+          <wp:inline distT="0" distB="0" distL="0" distR="0" wp14:anchorId="0D95FC8C" wp14:editId="233CFBDA">
+            <wp:extent cx="5943600" cy="5433060"/>
+            <wp:effectExtent l="0" t="0" r="0" b="2540"/>
+            <wp:docPr id="3" name="Picture 3"/>
+            <wp:cNvGraphicFramePr>
+              <a:graphicFrameLocks xmlns:a="http://schemas.openxmlformats.org/drawingml/2006/main" noChangeAspect="1"/>
+            </wp:cNvGraphicFramePr>
+            <a:graphic xmlns:a="http://schemas.openxmlformats.org/drawingml/2006/main">
+              <a:graphicData uri="http://schemas.openxmlformats.org/drawingml/2006/picture">
+                <pic:pic xmlns:pic="http://schemas.openxmlformats.org/drawingml/2006/picture">
+                  <pic:nvPicPr>
+                    <pic:cNvPr id="3" name="Picture 3"/>
+                    <pic:cNvPicPr/>
+                  </pic:nvPicPr>
+                  <pic:blipFill>
+                    <a:blip r:embed="rId7">
+                      <a:extLst>
+                        <a:ext uri="{28A0092B-C50C-407E-A947-70E740481C1C}">
+                          <a14:useLocalDpi xmlns:a14="http://schemas.microsoft.com/office/drawing/2010/main" val="0"/>
+                        </a:ext>
+                      </a:extLst>
+                    </a:blip>
+                    <a:stretch>
+                      <a:fillRect/>
+                    </a:stretch>
+                  </pic:blipFill>
+                  <pic:spPr>
+                    <a:xfrm>
+                      <a:off x="0" y="0"/>
+                      <a:ext cx="5943600" cy="5433060"/>
+                    </a:xfrm>
+                    <a:prstGeom prst="rect">
+                      <a:avLst/>
+                    </a:prstGeom>
+                  </pic:spPr>
+                </pic:pic>
+              </a:graphicData>
+            </a:graphic>
+          </wp:inline>
+        </w:drawing>
+      </w:r>
+    </w:p>
+    <w:p>
+      <w:pPr>
+        <w:rPr>
+          <w:lang w:val="es-ES"/>
+        </w:rPr>
+      </w:pPr>
+    </w:p>
+    <w:p>
+      <w:pPr>
+        <w:rPr>
+          <w:lang w:val="es-ES"/>
+        </w:rPr>
+      </w:pPr>
+    </w:p>
+    <w:p>
+      <w:pPr>
+        <w:rPr>
+          <w:lang w:val="es-ES"/>
+        </w:rPr>
+      </w:pPr>
+      <w:r>
+        <w:rPr>
+          <w:lang w:val="es-ES"/>
+        </w:rPr>
+        <w:t>Primero crear un nuevo proyecto</w:t>
+      </w:r>
+    </w:p>
+    <w:p>
+      <w:pPr>
+        <w:rPr>
+          <w:lang w:val="es-ES"/>
+        </w:rPr>
+      </w:pPr>
+      <w:r>
+        <w:rPr>
+          <w:noProof/>
+          <w:lang w:val="es-ES"/>
+        </w:rPr>
+        <w:lastRenderedPageBreak/>
+        <w:drawing>
+          <wp:inline distT="0" distB="0" distL="0" distR="0" wp14:anchorId="13964991" wp14:editId="2A01CEE2">
+            <wp:extent cx="5943600" cy="3517265"/>
+            <wp:effectExtent l="0" t="0" r="0" b="635"/>
+            <wp:docPr id="6" name="Picture 6"/>
+            <wp:cNvGraphicFramePr>
+              <a:graphicFrameLocks xmlns:a="http://schemas.openxmlformats.org/drawingml/2006/main" noChangeAspect="1"/>
+            </wp:cNvGraphicFramePr>
+            <a:graphic xmlns:a="http://schemas.openxmlformats.org/drawingml/2006/main">
+              <a:graphicData uri="http://schemas.openxmlformats.org/drawingml/2006/picture">
+                <pic:pic xmlns:pic="http://schemas.openxmlformats.org/drawingml/2006/picture">
+                  <pic:nvPicPr>
+                    <pic:cNvPr id="6" name="Picture 6"/>
+                    <pic:cNvPicPr/>
+                  </pic:nvPicPr>
+                  <pic:blipFill>
+                    <a:blip r:embed="rId8">
+                      <a:extLst>
+                        <a:ext uri="{28A0092B-C50C-407E-A947-70E740481C1C}">
+                          <a14:useLocalDpi xmlns:a14="http://schemas.microsoft.com/office/drawing/2010/main" val="0"/>
+                        </a:ext>
+                      </a:extLst>
+                    </a:blip>
+                    <a:stretch>
+                      <a:fillRect/>
+                    </a:stretch>
+                  </pic:blipFill>
+                  <pic:spPr>
+                    <a:xfrm>
+                      <a:off x="0" y="0"/>
+                      <a:ext cx="5943600" cy="3517265"/>
+                    </a:xfrm>
+                    <a:prstGeom prst="rect">
+                      <a:avLst/>
+                    </a:prstGeom>
+                  </pic:spPr>
+                </pic:pic>
+              </a:graphicData>
+            </a:graphic>
+          </wp:inline>
+        </w:drawing>
+      </w:r>
+    </w:p>
+    <w:p>
+      <w:pPr>
+        <w:rPr>
+          <w:lang w:val="es-ES"/>
+        </w:rPr>
+      </w:pPr>
+    </w:p>
+    <w:p>
+      <w:pPr>
+        <w:rPr>
+          <w:lang w:val="es-ES"/>
+        </w:rPr>
+      </w:pPr>
+      <w:r>
+        <w:rPr>
+          <w:noProof/>
+          <w:lang w:val="es-ES"/>
+        </w:rPr>
+        <w:drawing>
+          <wp:inline distT="0" distB="0" distL="0" distR="0" wp14:anchorId="4550FEAC" wp14:editId="59D6199D">
+            <wp:extent cx="5943600" cy="2324735"/>
+            <wp:effectExtent l="0" t="0" r="0" b="0"/>
+            <wp:docPr id="7" name="Picture 7"/>
+            <wp:cNvGraphicFramePr>
+              <a:graphicFrameLocks xmlns:a="http://schemas.openxmlformats.org/drawingml/2006/main" noChangeAspect="1"/>
+            </wp:cNvGraphicFramePr>
+            <a:graphic xmlns:a="http://schemas.openxmlformats.org/drawingml/2006/main">
+              <a:graphicData uri="http://schemas.openxmlformats.org/drawingml/2006/picture">
+                <pic:pic xmlns:pic="http://schemas.openxmlformats.org/drawingml/2006/picture">
+                  <pic:nvPicPr>
+                    <pic:cNvPr id="7" name="Picture 7"/>
+                    <pic:cNvPicPr/>
+                  </pic:nvPicPr>
+                  <pic:blipFill>
+                    <a:blip r:embed="rId9">
+                      <a:extLst>
+                        <a:ext uri="{28A0092B-C50C-407E-A947-70E740481C1C}">
+                          <a14:useLocalDpi xmlns:a14="http://schemas.microsoft.com/office/drawing/2010/main" val="0"/>
+                        </a:ext>
+                      </a:extLst>
+                    </a:blip>
+                    <a:stretch>
+                      <a:fillRect/>
+                    </a:stretch>
+                  </pic:blipFill>
+                  <pic:spPr>
+                    <a:xfrm>
+                      <a:off x="0" y="0"/>
+                      <a:ext cx="5943600" cy="2324735"/>
+                    </a:xfrm>
+                    <a:prstGeom prst="rect">
+                      <a:avLst/>
+                    </a:prstGeom>
+                  </pic:spPr>
+                </pic:pic>
+              </a:graphicData>
+            </a:graphic>
+          </wp:inline>
+        </w:drawing>
+      </w:r>
+    </w:p>
+    <w:p>
+      <w:pPr>
+        <w:rPr>
+          <w:lang w:val="es-ES"/>
+        </w:rPr>
+      </w:pPr>
+      <w:r>
+        <w:rPr>
+          <w:noProof/>
+          <w:lang w:val="es-ES"/>
+        </w:rPr>
+        <w:lastRenderedPageBreak/>
+        <w:drawing>
+          <wp:inline distT="0" distB="0" distL="0" distR="0" wp14:anchorId="75BBB8D6" wp14:editId="5F1F2DAE">
+            <wp:extent cx="5943600" cy="3973830"/>
+            <wp:effectExtent l="0" t="0" r="0" b="1270"/>
+            <wp:docPr id="8" name="Picture 8"/>
+            <wp:cNvGraphicFramePr>
+              <a:graphicFrameLocks xmlns:a="http://schemas.openxmlformats.org/drawingml/2006/main" noChangeAspect="1"/>
+            </wp:cNvGraphicFramePr>
+            <a:graphic xmlns:a="http://schemas.openxmlformats.org/drawingml/2006/main">
+              <a:graphicData uri="http://schemas.openxmlformats.org/drawingml/2006/picture">
+                <pic:pic xmlns:pic="http://schemas.openxmlformats.org/drawingml/2006/picture">
+                  <pic:nvPicPr>
+                    <pic:cNvPr id="8" name="Picture 8"/>
+                    <pic:cNvPicPr/>
+                  </pic:nvPicPr>
+                  <pic:blipFill>
+                    <a:blip r:embed="rId10">
+                      <a:extLst>
+                        <a:ext uri="{28A0092B-C50C-407E-A947-70E740481C1C}">
+                          <a14:useLocalDpi xmlns:a14="http://schemas.microsoft.com/office/drawing/2010/main" val="0"/>
+                        </a:ext>
+                      </a:extLst>
+                    </a:blip>
+                    <a:stretch>
+                      <a:fillRect/>
+                    </a:stretch>
+                  </pic:blipFill>
+                  <pic:spPr>
+                    <a:xfrm>
+                      <a:off x="0" y="0"/>
+                      <a:ext cx="5943600" cy="3973830"/>
+                    </a:xfrm>
+                    <a:prstGeom prst="rect">
+                      <a:avLst/>
+                    </a:prstGeom>
+                  </pic:spPr>
+                </pic:pic>
+              </a:graphicData>
+            </a:graphic>
+          </wp:inline>
+        </w:drawing>
+      </w:r>
+    </w:p>
+    <w:p>
+      <w:pPr>
+        <w:rPr>
+          <w:lang w:val="es-ES"/>
+        </w:rPr>
+      </w:pPr>
+    </w:p>
+    <w:p>
+      <w:pPr>
+        <w:rPr>
+          <w:lang w:val="es-ES"/>
+        </w:rPr>
+      </w:pPr>
+    </w:p>
+    <w:p>
+      <w:pPr>
+        <w:rPr>
+          <w:lang w:val="es-ES"/>
+        </w:rPr>
+      </w:pPr>
+      <w:r>
+        <w:rPr>
+          <w:lang w:val="es-ES"/>
+        </w:rPr>
+        <w:t>Ahora creamos una base de datos</w:t>
+      </w:r>
+    </w:p>
+    <w:p>
+      <w:pPr>
+        <w:rPr>
+          <w:lang w:val="es-ES"/>
+        </w:rPr>
+      </w:pPr>
+    </w:p>
+    <w:p>
+      <w:pPr>
+        <w:rPr>
+          <w:lang w:val="es-ES"/>
+        </w:rPr>
+      </w:pPr>
+      <w:r>
+        <w:rPr>
+          <w:noProof/>
+          <w:lang w:val="es-ES"/>
+        </w:rPr>
+        <w:drawing>
+          <wp:inline distT="0" distB="0" distL="0" distR="0" wp14:anchorId="35462126" wp14:editId="7C3B8772">
+            <wp:extent cx="5943600" cy="3262630"/>
+            <wp:effectExtent l="0" t="0" r="0" b="1270"/>
+            <wp:docPr id="9" name="Picture 9"/>
+            <wp:cNvGraphicFramePr>
+              <a:graphicFrameLocks xmlns:a="http://schemas.openxmlformats.org/drawingml/2006/main" noChangeAspect="1"/>
+            </wp:cNvGraphicFramePr>
+            <a:graphic xmlns:a="http://schemas.openxmlformats.org/drawingml/2006/main">
+              <a:graphicData uri="http://schemas.openxmlformats.org/drawingml/2006/picture">
+                <pic:pic xmlns:pic="http://schemas.openxmlformats.org/drawingml/2006/picture">
+                  <pic:nvPicPr>
+                    <pic:cNvPr id="9" name="Picture 9"/>
+                    <pic:cNvPicPr/>
+                  </pic:nvPicPr>
+                  <pic:blipFill>
+                    <a:blip r:embed="rId11">
+                      <a:extLst>
+                        <a:ext uri="{28A0092B-C50C-407E-A947-70E740481C1C}">
+                          <a14:useLocalDpi xmlns:a14="http://schemas.microsoft.com/office/drawing/2010/main" val="0"/>
+                        </a:ext>
+                      </a:extLst>
+                    </a:blip>
+                    <a:stretch>
+                      <a:fillRect/>
+                    </a:stretch>
+                  </pic:blipFill>
+                  <pic:spPr>
+                    <a:xfrm>
+                      <a:off x="0" y="0"/>
+                      <a:ext cx="5943600" cy="3262630"/>
+                    </a:xfrm>
+                    <a:prstGeom prst="rect">
+                      <a:avLst/>
+                    </a:prstGeom>
+                  </pic:spPr>
+                </pic:pic>
+              </a:graphicData>
+            </a:graphic>
+          </wp:inline>
+        </w:drawing>
+      </w:r>
+    </w:p>
+    <w:p>
+      <w:pPr>
+        <w:rPr>
+          <w:lang w:val="es-ES"/>
+        </w:rPr>
+      </w:pPr>
+    </w:p>
+    <w:p>
+      <w:pPr>
+        <w:rPr>
+          <w:lang w:val="es-ES"/>
+        </w:rPr>
+      </w:pPr>
+      <w:r>
+        <w:rPr>
+          <w:noProof/>
+          <w:lang w:val="es-ES"/>
+        </w:rPr>
+        <w:lastRenderedPageBreak/>
+        <w:drawing>
+          <wp:inline distT="0" distB="0" distL="0" distR="0" wp14:anchorId="1031BE38" wp14:editId="5A47B1B2">
+            <wp:extent cx="5943600" cy="4324985"/>
+            <wp:effectExtent l="0" t="0" r="0" b="5715"/>
+            <wp:docPr id="11" name="Picture 11"/>
+            <wp:cNvGraphicFramePr>
+              <a:graphicFrameLocks xmlns:a="http://schemas.openxmlformats.org/drawingml/2006/main" noChangeAspect="1"/>
+            </wp:cNvGraphicFramePr>
+            <a:graphic xmlns:a="http://schemas.openxmlformats.org/drawingml/2006/main">
+              <a:graphicData uri="http://schemas.openxmlformats.org/drawingml/2006/picture">
+                <pic:pic xmlns:pic="http://schemas.openxmlformats.org/drawingml/2006/picture">
+                  <pic:nvPicPr>
+                    <pic:cNvPr id="11" name="Picture 11"/>
+                    <pic:cNvPicPr/>
+                  </pic:nvPicPr>
+                  <pic:blipFill>
+                    <a:blip r:embed="rId12">
+                      <a:extLst>
+                        <a:ext uri="{28A0092B-C50C-407E-A947-70E740481C1C}">
+                          <a14:useLocalDpi xmlns:a14="http://schemas.microsoft.com/office/drawing/2010/main" val="0"/>
+                        </a:ext>
+                      </a:extLst>
+                    </a:blip>
+                    <a:stretch>
+                      <a:fillRect/>
+                    </a:stretch>
+                  </pic:blipFill>
+                  <pic:spPr>
+                    <a:xfrm>
+                      <a:off x="0" y="0"/>
+                      <a:ext cx="5943600" cy="4324985"/>
+                    </a:xfrm>
+                    <a:prstGeom prst="rect">
+                      <a:avLst/>
+                    </a:prstGeom>
+                  </pic:spPr>
+                </pic:pic>
+              </a:graphicData>
+            </a:graphic>
+          </wp:inline>
+        </w:drawing>
+      </w:r>
+    </w:p>
+    <w:p>
+      <w:pPr>
+        <w:rPr>
+          <w:lang w:val="es-ES"/>
+        </w:rPr>
+      </w:pPr>
+    </w:p>
+    <w:p>
+      <w:pPr>
+        <w:rPr>
+          <w:lang w:val="es-ES"/>
+        </w:rPr>
+      </w:pPr>
+      <w:r>
+        <w:rPr>
+          <w:noProof/>
+          <w:lang w:val="es-ES"/>
+        </w:rPr>
+        <w:lastRenderedPageBreak/>
+        <w:drawing>
+          <wp:inline distT="0" distB="0" distL="0" distR="0" wp14:anchorId="2E2DFBF3" wp14:editId="545E9A14">
+            <wp:extent cx="5943600" cy="5455285"/>
+            <wp:effectExtent l="0" t="0" r="0" b="5715"/>
+            <wp:docPr id="12" name="Picture 12"/>
+            <wp:cNvGraphicFramePr>
+              <a:graphicFrameLocks xmlns:a="http://schemas.openxmlformats.org/drawingml/2006/main" noChangeAspect="1"/>
+            </wp:cNvGraphicFramePr>
+            <a:graphic xmlns:a="http://schemas.openxmlformats.org/drawingml/2006/main">
+              <a:graphicData uri="http://schemas.openxmlformats.org/drawingml/2006/picture">
+                <pic:pic xmlns:pic="http://schemas.openxmlformats.org/drawingml/2006/picture">
+                  <pic:nvPicPr>
+                    <pic:cNvPr id="12" name="Picture 12"/>
+                    <pic:cNvPicPr/>
+                  </pic:nvPicPr>
+                  <pic:blipFill>
+                    <a:blip r:embed="rId13">
+                      <a:extLst>
+                        <a:ext uri="{28A0092B-C50C-407E-A947-70E740481C1C}">
+                          <a14:useLocalDpi xmlns:a14="http://schemas.microsoft.com/office/drawing/2010/main" val="0"/>
+                        </a:ext>
+                      </a:extLst>
+                    </a:blip>
+                    <a:stretch>
+                      <a:fillRect/>
+                    </a:stretch>
+                  </pic:blipFill>
+                  <pic:spPr>
+                    <a:xfrm>
+                      <a:off x="0" y="0"/>
+                      <a:ext cx="5943600" cy="5455285"/>
+                    </a:xfrm>
+                    <a:prstGeom prst="rect">
+                      <a:avLst/>
+                    </a:prstGeom>
+                  </pic:spPr>
+                </pic:pic>
+              </a:graphicData>
+            </a:graphic>
+          </wp:inline>
+        </w:drawing>
+      </w:r>
+    </w:p>
+    <w:p>
+      <w:pPr>
+        <w:rPr>
+          <w:lang w:val="es-ES"/>
+        </w:rPr>
+      </w:pPr>
+    </w:p>
+    <w:p>
+      <w:pPr>
+        <w:rPr>
+          <w:lang w:val="es-ES"/>
+        </w:rPr>
+      </w:pPr>
+    </w:p>
+    <w:p>
+      <w:pPr>
+        <w:rPr>
+          <w:lang w:val="es-ES"/>
+        </w:rPr>
+      </w:pPr>
+      <w:r>
+        <w:rPr>
+          <w:noProof/>
+          <w:lang w:val="es-ES"/>
+        </w:rPr>
+        <w:lastRenderedPageBreak/>
+        <w:drawing>
+          <wp:inline distT="0" distB="0" distL="0" distR="0" wp14:anchorId="3B426B29" wp14:editId="77772BD1">
+            <wp:extent cx="5943600" cy="5387340"/>
+            <wp:effectExtent l="0" t="0" r="0" b="0"/>
+            <wp:docPr id="13" name="Picture 13"/>
+            <wp:cNvGraphicFramePr>
+              <a:graphicFrameLocks xmlns:a="http://schemas.openxmlformats.org/drawingml/2006/main" noChangeAspect="1"/>
+            </wp:cNvGraphicFramePr>
+            <a:graphic xmlns:a="http://schemas.openxmlformats.org/drawingml/2006/main">
+              <a:graphicData uri="http://schemas.openxmlformats.org/drawingml/2006/picture">
+                <pic:pic xmlns:pic="http://schemas.openxmlformats.org/drawingml/2006/picture">
+                  <pic:nvPicPr>
+                    <pic:cNvPr id="13" name="Picture 13"/>
+                    <pic:cNvPicPr/>
+                  </pic:nvPicPr>
+                  <pic:blipFill>
+                    <a:blip r:embed="rId14">
+                      <a:extLst>
+                        <a:ext uri="{28A0092B-C50C-407E-A947-70E740481C1C}">
+                          <a14:useLocalDpi xmlns:a14="http://schemas.microsoft.com/office/drawing/2010/main" val="0"/>
+                        </a:ext>
+                      </a:extLst>
+                    </a:blip>
+                    <a:stretch>
+                      <a:fillRect/>
+                    </a:stretch>
+                  </pic:blipFill>
+                  <pic:spPr>
+                    <a:xfrm>
+                      <a:off x="0" y="0"/>
+                      <a:ext cx="5943600" cy="5387340"/>
+                    </a:xfrm>
+                    <a:prstGeom prst="rect">
+                      <a:avLst/>
+                    </a:prstGeom>
+                  </pic:spPr>
+                </pic:pic>
+              </a:graphicData>
+            </a:graphic>
+          </wp:inline>
+        </w:drawing>
+      </w:r>
+    </w:p>
+    <w:p>
+      <w:pPr>
+        <w:rPr>
+          <w:lang w:val="es-ES"/>
+        </w:rPr>
+      </w:pPr>
+    </w:p>
+    <w:p>
+      <w:pPr>
+        <w:rPr>
+          <w:lang w:val="es-ES"/>
+        </w:rPr>
+      </w:pPr>
+    </w:p>
+    <w:p>
+      <w:pPr>
+        <w:rPr>
+          <w:lang w:val="es-ES"/>
+        </w:rPr>
+      </w:pPr>
+      <w:r>
+        <w:rPr>
+          <w:noProof/>
+          <w:lang w:val="es-ES"/>
+        </w:rPr>
+        <w:lastRenderedPageBreak/>
+        <w:drawing>
+          <wp:inline distT="0" distB="0" distL="0" distR="0" wp14:anchorId="328D8984" wp14:editId="31449B90">
+            <wp:extent cx="5943600" cy="5403215"/>
+            <wp:effectExtent l="0" t="0" r="0" b="0"/>
+            <wp:docPr id="14" name="Picture 14"/>
+            <wp:cNvGraphicFramePr>
+              <a:graphicFrameLocks xmlns:a="http://schemas.openxmlformats.org/drawingml/2006/main" noChangeAspect="1"/>
+            </wp:cNvGraphicFramePr>
+            <a:graphic xmlns:a="http://schemas.openxmlformats.org/drawingml/2006/main">
+              <a:graphicData uri="http://schemas.openxmlformats.org/drawingml/2006/picture">
+                <pic:pic xmlns:pic="http://schemas.openxmlformats.org/drawingml/2006/picture">
+                  <pic:nvPicPr>
+                    <pic:cNvPr id="14" name="Picture 14"/>
+                    <pic:cNvPicPr/>
+                  </pic:nvPicPr>
+                  <pic:blipFill>
+                    <a:blip r:embed="rId15">
+                      <a:extLst>
+                        <a:ext uri="{28A0092B-C50C-407E-A947-70E740481C1C}">
+                          <a14:useLocalDpi xmlns:a14="http://schemas.microsoft.com/office/drawing/2010/main" val="0"/>
+                        </a:ext>
+                      </a:extLst>
+                    </a:blip>
+                    <a:stretch>
+                      <a:fillRect/>
+                    </a:stretch>
+                  </pic:blipFill>
+                  <pic:spPr>
+                    <a:xfrm>
+                      <a:off x="0" y="0"/>
+                      <a:ext cx="5943600" cy="5403215"/>
+                    </a:xfrm>
+                    <a:prstGeom prst="rect">
+                      <a:avLst/>
+                    </a:prstGeom>
+                  </pic:spPr>
+                </pic:pic>
+              </a:graphicData>
+            </a:graphic>
+          </wp:inline>
+        </w:drawing>
+      </w:r>
+    </w:p>
+    <w:p>
+      <w:pPr>
+        <w:rPr>
+          <w:lang w:val="es-ES"/>
+        </w:rPr>
+      </w:pPr>
+    </w:p>
+    <w:p>
+      <w:pPr>
+        <w:rPr>
+          <w:lang w:val="es-ES"/>
+        </w:rPr>
+      </w:pPr>
+    </w:p>
+    <w:p>
+      <w:pPr>
+        <w:rPr>
+          <w:lang w:val="es-ES"/>
+        </w:rPr>
+      </w:pPr>
+      <w:r>
+        <w:rPr>
+          <w:noProof/>
+          <w:lang w:val="es-ES"/>
+        </w:rPr>
+        <w:lastRenderedPageBreak/>
+        <w:drawing>
+          <wp:inline distT="0" distB="0" distL="0" distR="0" wp14:anchorId="6FB88D30" wp14:editId="376D425D">
+            <wp:extent cx="5943600" cy="5396230"/>
+            <wp:effectExtent l="0" t="0" r="0" b="1270"/>
+            <wp:docPr id="15" name="Picture 15"/>
+            <wp:cNvGraphicFramePr>
+              <a:graphicFrameLocks xmlns:a="http://schemas.openxmlformats.org/drawingml/2006/main" noChangeAspect="1"/>
+            </wp:cNvGraphicFramePr>
+            <a:graphic xmlns:a="http://schemas.openxmlformats.org/drawingml/2006/main">
+              <a:graphicData uri="http://schemas.openxmlformats.org/drawingml/2006/picture">
+                <pic:pic xmlns:pic="http://schemas.openxmlformats.org/drawingml/2006/picture">
+                  <pic:nvPicPr>
+                    <pic:cNvPr id="15" name="Picture 15"/>
+                    <pic:cNvPicPr/>
+                  </pic:nvPicPr>
+                  <pic:blipFill>
+                    <a:blip r:embed="rId16">
+                      <a:extLst>
+                        <a:ext uri="{28A0092B-C50C-407E-A947-70E740481C1C}">
+                          <a14:useLocalDpi xmlns:a14="http://schemas.microsoft.com/office/drawing/2010/main" val="0"/>
+                        </a:ext>
+                      </a:extLst>
+                    </a:blip>
+                    <a:stretch>
+                      <a:fillRect/>
+                    </a:stretch>
+                  </pic:blipFill>
+                  <pic:spPr>
+                    <a:xfrm>
+                      <a:off x="0" y="0"/>
+                      <a:ext cx="5943600" cy="5396230"/>
+                    </a:xfrm>
+                    <a:prstGeom prst="rect">
+                      <a:avLst/>
+                    </a:prstGeom>
+                  </pic:spPr>
+                </pic:pic>
+              </a:graphicData>
+            </a:graphic>
+          </wp:inline>
+        </w:drawing>
+      </w:r>
+    </w:p>
+    <w:p>
+      <w:pPr>
+        <w:rPr>
+          <w:lang w:val="es-ES"/>
+        </w:rPr>
+      </w:pPr>
+    </w:p>
+    <w:p>
+      <w:pPr>
+        <w:rPr>
+          <w:lang w:val="es-ES"/>
+        </w:rPr>
+      </w:pPr>
+      <w:r>
+        <w:rPr>
+          <w:noProof/>
+          <w:lang w:val="es-ES"/>
+        </w:rPr>
+        <w:lastRenderedPageBreak/>
+        <w:drawing>
+          <wp:inline distT="0" distB="0" distL="0" distR="0" wp14:anchorId="5B4394A3" wp14:editId="3D70A6E5">
+            <wp:extent cx="5943600" cy="5414010"/>
+            <wp:effectExtent l="0" t="0" r="0" b="0"/>
+            <wp:docPr id="16" name="Picture 16"/>
+            <wp:cNvGraphicFramePr>
+              <a:graphicFrameLocks xmlns:a="http://schemas.openxmlformats.org/drawingml/2006/main" noChangeAspect="1"/>
+            </wp:cNvGraphicFramePr>
+            <a:graphic xmlns:a="http://schemas.openxmlformats.org/drawingml/2006/main">
+              <a:graphicData uri="http://schemas.openxmlformats.org/drawingml/2006/picture">
+                <pic:pic xmlns:pic="http://schemas.openxmlformats.org/drawingml/2006/picture">
+                  <pic:nvPicPr>
+                    <pic:cNvPr id="16" name="Picture 16"/>
+                    <pic:cNvPicPr/>
+                  </pic:nvPicPr>
+                  <pic:blipFill>
+                    <a:blip r:embed="rId17">
+                      <a:extLst>
+                        <a:ext uri="{28A0092B-C50C-407E-A947-70E740481C1C}">
+                          <a14:useLocalDpi xmlns:a14="http://schemas.microsoft.com/office/drawing/2010/main" val="0"/>
+                        </a:ext>
+                      </a:extLst>
+                    </a:blip>
+                    <a:stretch>
+                      <a:fillRect/>
+                    </a:stretch>
+                  </pic:blipFill>
+                  <pic:spPr>
+                    <a:xfrm>
+                      <a:off x="0" y="0"/>
+                      <a:ext cx="5943600" cy="5414010"/>
+                    </a:xfrm>
+                    <a:prstGeom prst="rect">
+                      <a:avLst/>
+                    </a:prstGeom>
+                  </pic:spPr>
+                </pic:pic>
+              </a:graphicData>
+            </a:graphic>
+          </wp:inline>
+        </w:drawing>
+      </w:r>
+    </w:p>
+    <w:p>
+      <w:pPr>
+        <w:rPr>
+          <w:lang w:val="es-ES"/>
+        </w:rPr>
+      </w:pPr>
+    </w:p>
+    <w:p>
+      <w:pPr>
+        <w:rPr>
+          <w:lang w:val="es-ES"/>
+        </w:rPr>
+      </w:pPr>
+      <w:r>
+        <w:rPr>
+          <w:noProof/>
+          <w:lang w:val="es-ES"/>
+        </w:rPr>
+        <w:lastRenderedPageBreak/>
+        <w:drawing>
+          <wp:inline distT="0" distB="0" distL="0" distR="0" wp14:anchorId="3CB351FE" wp14:editId="6E4CDA71">
+            <wp:extent cx="5943600" cy="4572635"/>
+            <wp:effectExtent l="0" t="0" r="0" b="0"/>
+            <wp:docPr id="17" name="Picture 17"/>
+            <wp:cNvGraphicFramePr>
+              <a:graphicFrameLocks xmlns:a="http://schemas.openxmlformats.org/drawingml/2006/main" noChangeAspect="1"/>
+            </wp:cNvGraphicFramePr>
+            <a:graphic xmlns:a="http://schemas.openxmlformats.org/drawingml/2006/main">
+              <a:graphicData uri="http://schemas.openxmlformats.org/drawingml/2006/picture">
+                <pic:pic xmlns:pic="http://schemas.openxmlformats.org/drawingml/2006/picture">
+                  <pic:nvPicPr>
+                    <pic:cNvPr id="17" name="Picture 17"/>
+                    <pic:cNvPicPr/>
+                  </pic:nvPicPr>
+                  <pic:blipFill>
+                    <a:blip r:embed="rId18">
+                      <a:extLst>
+                        <a:ext uri="{28A0092B-C50C-407E-A947-70E740481C1C}">
+                          <a14:useLocalDpi xmlns:a14="http://schemas.microsoft.com/office/drawing/2010/main" val="0"/>
+                        </a:ext>
+                      </a:extLst>
+                    </a:blip>
+                    <a:stretch>
+                      <a:fillRect/>
+                    </a:stretch>
+                  </pic:blipFill>
+                  <pic:spPr>
+                    <a:xfrm>
+                      <a:off x="0" y="0"/>
+                      <a:ext cx="5943600" cy="4572635"/>
+                    </a:xfrm>
+                    <a:prstGeom prst="rect">
+                      <a:avLst/>
+                    </a:prstGeom>
+                  </pic:spPr>
+                </pic:pic>
+              </a:graphicData>
+            </a:graphic>
+          </wp:inline>
+        </w:drawing>
+      </w:r>
+    </w:p>
+    <w:p>
+      <w:pPr>
+        <w:rPr>
+          <w:lang w:val="es-ES"/>
+        </w:rPr>
+      </w:pPr>
+    </w:p>
+    <w:p>
+      <w:pPr>
+        <w:rPr>
+          <w:lang w:val="es-ES"/>
+        </w:rPr>
+      </w:pPr>
+    </w:p>
+    <w:p>
+      <w:pPr>
+        <w:rPr>
+          <w:lang w:val="es-ES"/>
+        </w:rPr>
+      </w:pPr>
+      <w:r>
+        <w:rPr>
+          <w:lang w:val="es-ES"/>
+        </w:rPr>
+        <w:t xml:space="preserve">Adquirir los parámetros de </w:t>
+      </w:r>
+      <w:proofErr w:type="spellStart"/>
+      <w:r>
+        <w:rPr>
+          <w:lang w:val="es-ES"/>
+        </w:rPr>
+        <w:t>conexion</w:t>
+      </w:r>
+      <w:proofErr w:type="spellEnd"/>
+    </w:p>
+    <w:p>
+      <w:pPr>
+        <w:rPr>
+          <w:lang w:val="es-ES"/>
+        </w:rPr>
+      </w:pPr>
+    </w:p>
+    <w:p>
+      <w:pPr>
+        <w:rPr>
+          <w:lang w:val="es-ES"/>
+        </w:rPr>
+      </w:pPr>
+      <w:r>
+        <w:rPr>
+          <w:noProof/>
+          <w:lang w:val="es-ES"/>
+        </w:rPr>
+        <w:lastRenderedPageBreak/>
+        <w:drawing>
+          <wp:inline distT="0" distB="0" distL="0" distR="0" wp14:anchorId="0CB79DB4" wp14:editId="15AA4892">
+            <wp:extent cx="5943600" cy="4543425"/>
+            <wp:effectExtent l="0" t="0" r="0" b="3175"/>
+            <wp:docPr id="18" name="Picture 18"/>
+            <wp:cNvGraphicFramePr>
+              <a:graphicFrameLocks xmlns:a="http://schemas.openxmlformats.org/drawingml/2006/main" noChangeAspect="1"/>
+            </wp:cNvGraphicFramePr>
+            <a:graphic xmlns:a="http://schemas.openxmlformats.org/drawingml/2006/main">
+              <a:graphicData uri="http://schemas.openxmlformats.org/drawingml/2006/picture">
+                <pic:pic xmlns:pic="http://schemas.openxmlformats.org/drawingml/2006/picture">
+                  <pic:nvPicPr>
+                    <pic:cNvPr id="18" name="Picture 18"/>
+                    <pic:cNvPicPr/>
+                  </pic:nvPicPr>
+                  <pic:blipFill>
+                    <a:blip r:embed="rId19">
+                      <a:extLst>
+                        <a:ext uri="{28A0092B-C50C-407E-A947-70E740481C1C}">
+                          <a14:useLocalDpi xmlns:a14="http://schemas.microsoft.com/office/drawing/2010/main" val="0"/>
+                        </a:ext>
+                      </a:extLst>
+                    </a:blip>
+                    <a:stretch>
+                      <a:fillRect/>
+                    </a:stretch>
+                  </pic:blipFill>
+                  <pic:spPr>
+                    <a:xfrm>
+                      <a:off x="0" y="0"/>
+                      <a:ext cx="5943600" cy="4543425"/>
+                    </a:xfrm>
+                    <a:prstGeom prst="rect">
+                      <a:avLst/>
+                    </a:prstGeom>
+                  </pic:spPr>
+                </pic:pic>
+              </a:graphicData>
+            </a:graphic>
+          </wp:inline>
+        </w:drawing>
+      </w:r>
+    </w:p>
+    <w:p>
+      <w:pPr>
+        <w:rPr>
+          <w:lang w:val="es-ES"/>
+        </w:rPr>
+      </w:pPr>
+    </w:p>
+    <w:p>
+      <w:pPr>
+        <w:rPr>
+          <w:lang w:val="es-ES"/>
+        </w:rPr>
+      </w:pPr>
+    </w:p>
+    <w:p>
+      <w:pPr>
+        <w:rPr>
+          <w:lang w:val="es-ES"/>
+        </w:rPr>
+      </w:pPr>
+      <w:r>
+        <w:rPr>
+          <w:noProof/>
+          <w:lang w:val="es-ES"/>
+        </w:rPr>
+        <w:lastRenderedPageBreak/>
+        <w:drawing>
+          <wp:inline distT="0" distB="0" distL="0" distR="0" wp14:anchorId="651CC1DC" wp14:editId="31965B81">
+            <wp:extent cx="5943600" cy="4699000"/>
+            <wp:effectExtent l="0" t="0" r="0" b="0"/>
+            <wp:docPr id="19" name="Picture 19"/>
+            <wp:cNvGraphicFramePr>
+              <a:graphicFrameLocks xmlns:a="http://schemas.openxmlformats.org/drawingml/2006/main" noChangeAspect="1"/>
+            </wp:cNvGraphicFramePr>
+            <a:graphic xmlns:a="http://schemas.openxmlformats.org/drawingml/2006/main">
+              <a:graphicData uri="http://schemas.openxmlformats.org/drawingml/2006/picture">
+                <pic:pic xmlns:pic="http://schemas.openxmlformats.org/drawingml/2006/picture">
+                  <pic:nvPicPr>
+                    <pic:cNvPr id="19" name="Picture 19"/>
+                    <pic:cNvPicPr/>
+                  </pic:nvPicPr>
+                  <pic:blipFill>
+                    <a:blip r:embed="rId20">
+                      <a:extLst>
+                        <a:ext uri="{28A0092B-C50C-407E-A947-70E740481C1C}">
+                          <a14:useLocalDpi xmlns:a14="http://schemas.microsoft.com/office/drawing/2010/main" val="0"/>
+                        </a:ext>
+                      </a:extLst>
+                    </a:blip>
+                    <a:stretch>
+                      <a:fillRect/>
+                    </a:stretch>
+                  </pic:blipFill>
+                  <pic:spPr>
+                    <a:xfrm>
+                      <a:off x="0" y="0"/>
+                      <a:ext cx="5943600" cy="4699000"/>
+                    </a:xfrm>
+                    <a:prstGeom prst="rect">
+                      <a:avLst/>
+                    </a:prstGeom>
+                  </pic:spPr>
+                </pic:pic>
+              </a:graphicData>
+            </a:graphic>
+          </wp:inline>
+        </w:drawing>
+      </w:r>
+    </w:p>
+    <w:p>
+      <w:pPr>
+        <w:rPr>
+          <w:lang w:val="es-ES"/>
+        </w:rPr>
+      </w:pPr>
+    </w:p>
+    <w:p>
+      <w:pPr>
+        <w:rPr>
+          <w:lang w:val="es-ES"/>
+        </w:rPr>
+      </w:pPr>
+      <w:r>
+        <w:rPr>
+          <w:lang w:val="es-ES"/>
+        </w:rPr>
+        <w:t xml:space="preserve">Recuerde que el </w:t>
+      </w:r>
+      <w:proofErr w:type="spellStart"/>
+      <w:r>
+        <w:rPr>
+          <w:lang w:val="es-ES"/>
+        </w:rPr>
+        <w:t>password</w:t>
+      </w:r>
+      <w:proofErr w:type="spellEnd"/>
+      <w:r>
+        <w:rPr>
+          <w:lang w:val="es-ES"/>
+        </w:rPr>
+        <w:t xml:space="preserve"> debe ser el que usted puso, </w:t>
+      </w:r>
+    </w:p>
+    <w:p>
+      <w:pPr>
+        <w:rPr>
+          <w:lang w:val="es-ES"/>
+        </w:rPr>
+      </w:pPr>
+    </w:p>
+    <w:p>
+      <w:pPr>
+        <w:rPr>
+          <w:lang w:val="es-ES"/>
+        </w:rPr>
+      </w:pPr>
+      <w:r>
+        <w:rPr>
+          <w:lang w:val="es-ES"/>
+        </w:rPr>
+        <w:t xml:space="preserve">Ahora vamos a realizar la conexión de la base de datos con </w:t>
+      </w:r>
+      <w:proofErr w:type="spellStart"/>
+      <w:r>
+        <w:rPr>
+          <w:lang w:val="es-ES"/>
+        </w:rPr>
+        <w:t>MongoAtlas</w:t>
+      </w:r>
+      <w:proofErr w:type="spellEnd"/>
+      <w:r>
+        <w:rPr>
+          <w:lang w:val="es-ES"/>
+        </w:rPr>
+        <w:t xml:space="preserve"> para poder monitorear las interacciones</w:t>
+      </w:r>
+    </w:p>
+    <w:p>
+      <w:pPr>
+        <w:rPr>
+          <w:lang w:val="es-ES"/>
+        </w:rPr>
+      </w:pPr>
+    </w:p>
+    <w:p>
+      <w:pPr>
+        <w:rPr>
+          <w:lang w:val="es-ES"/>
+        </w:rPr>
+      </w:pPr>
+      <w:r>
+        <w:rPr>
+          <w:noProof/>
+          <w:lang w:val="es-ES"/>
+        </w:rPr>
+        <w:lastRenderedPageBreak/>
+        <w:drawing>
+          <wp:inline distT="0" distB="0" distL="0" distR="0" wp14:anchorId="2630A5D0" wp14:editId="69F6BD2E">
+            <wp:extent cx="5943600" cy="3232785"/>
+            <wp:effectExtent l="0" t="0" r="0" b="5715"/>
+            <wp:docPr id="21" name="Picture 21"/>
+            <wp:cNvGraphicFramePr>
+              <a:graphicFrameLocks xmlns:a="http://schemas.openxmlformats.org/drawingml/2006/main" noChangeAspect="1"/>
+            </wp:cNvGraphicFramePr>
+            <a:graphic xmlns:a="http://schemas.openxmlformats.org/drawingml/2006/main">
+              <a:graphicData uri="http://schemas.openxmlformats.org/drawingml/2006/picture">
+                <pic:pic xmlns:pic="http://schemas.openxmlformats.org/drawingml/2006/picture">
+                  <pic:nvPicPr>
+                    <pic:cNvPr id="21" name="Picture 21"/>
+                    <pic:cNvPicPr/>
+                  </pic:nvPicPr>
+                  <pic:blipFill>
+                    <a:blip r:embed="rId21" cstate="print">
+                      <a:extLst>
+                        <a:ext uri="{28A0092B-C50C-407E-A947-70E740481C1C}">
+                          <a14:useLocalDpi xmlns:a14="http://schemas.microsoft.com/office/drawing/2010/main" val="0"/>
+                        </a:ext>
+                      </a:extLst>
+                    </a:blip>
+                    <a:stretch>
+                      <a:fillRect/>
+                    </a:stretch>
+                  </pic:blipFill>
+                  <pic:spPr>
+                    <a:xfrm>
+                      <a:off x="0" y="0"/>
+                      <a:ext cx="5943600" cy="3232785"/>
+                    </a:xfrm>
+                    <a:prstGeom prst="rect">
+                      <a:avLst/>
+                    </a:prstGeom>
+                  </pic:spPr>
+                </pic:pic>
+              </a:graphicData>
+            </a:graphic>
+          </wp:inline>
+        </w:drawing>
+      </w:r>
+    </w:p>
+    <w:p>
+      <w:pPr>
+        <w:rPr>
+          <w:lang w:val="es-ES"/>
+        </w:rPr>
+      </w:pPr>
+    </w:p>
+    <w:p>
+      <w:pPr>
+        <w:rPr>
+          <w:lang w:val="es-ES"/>
+        </w:rPr>
+      </w:pPr>
+    </w:p>
+    <w:p>
+      <w:pPr>
+        <w:rPr>
+          <w:lang w:val="es-ES"/>
+        </w:rPr>
+      </w:pPr>
+      <w:r>
+        <w:rPr>
+          <w:noProof/>
+          <w:lang w:val="es-ES"/>
+        </w:rPr>
+        <w:drawing>
+          <wp:inline distT="0" distB="0" distL="0" distR="0" wp14:anchorId="4FA9DD57" wp14:editId="15910E5D">
+            <wp:extent cx="5943600" cy="3241040"/>
+            <wp:effectExtent l="0" t="0" r="0" b="0"/>
+            <wp:docPr id="22" name="Picture 22"/>
+            <wp:cNvGraphicFramePr>
+              <a:graphicFrameLocks xmlns:a="http://schemas.openxmlformats.org/drawingml/2006/main" noChangeAspect="1"/>
+            </wp:cNvGraphicFramePr>
+            <a:graphic xmlns:a="http://schemas.openxmlformats.org/drawingml/2006/main">
+              <a:graphicData uri="http://schemas.openxmlformats.org/drawingml/2006/picture">
+                <pic:pic xmlns:pic="http://schemas.openxmlformats.org/drawingml/2006/picture">
+                  <pic:nvPicPr>
+                    <pic:cNvPr id="22" name="Picture 22"/>
+                    <pic:cNvPicPr/>
+                  </pic:nvPicPr>
+                  <pic:blipFill>
+                    <a:blip r:embed="rId22" cstate="print">
+                      <a:extLst>
+                        <a:ext uri="{28A0092B-C50C-407E-A947-70E740481C1C}">
+                          <a14:useLocalDpi xmlns:a14="http://schemas.microsoft.com/office/drawing/2010/main" val="0"/>
+                        </a:ext>
+                      </a:extLst>
+                    </a:blip>
+                    <a:stretch>
+                      <a:fillRect/>
+                    </a:stretch>
+                  </pic:blipFill>
+                  <pic:spPr>
+                    <a:xfrm>
+                      <a:off x="0" y="0"/>
+                      <a:ext cx="5943600" cy="3241040"/>
+                    </a:xfrm>
+                    <a:prstGeom prst="rect">
+                      <a:avLst/>
+                    </a:prstGeom>
+                  </pic:spPr>
+                </pic:pic>
+              </a:graphicData>
+            </a:graphic>
+          </wp:inline>
+        </w:drawing>
+      </w:r>
+    </w:p>
+    <w:p>
+      <w:pPr>
+        <w:rPr>
+          <w:lang w:val="es-ES"/>
+        </w:rPr>
+      </w:pPr>
+    </w:p>
+    <w:p>
+      <w:pPr>
+        <w:rPr>
+          <w:lang w:val="es-ES"/>
+        </w:rPr>
+      </w:pPr>
+    </w:p>
+    <w:p>
+      <w:pPr>
+        <w:rPr>
+          <w:lang w:val="es-ES"/>
+        </w:rPr>
+      </w:pPr>
+      <w:r>
+        <w:rPr>
+          <w:lang w:val="es-ES"/>
+        </w:rPr>
+        <w:t xml:space="preserve">Ahora creamos una base de datos y una colección en </w:t>
+      </w:r>
+      <w:r>
+        <w:rPr>
+          <w:lang w:val="es-ES"/>
+        </w:rPr>
+        <w:t xml:space="preserve">el </w:t>
+      </w:r>
+      <w:proofErr w:type="spellStart"/>
+      <w:r>
+        <w:rPr>
+          <w:lang w:val="es-ES"/>
+        </w:rPr>
+        <w:t>Cluster</w:t>
+      </w:r>
+      <w:proofErr w:type="spellEnd"/>
+    </w:p>
+    <w:p>
+      <w:pPr>
+        <w:rPr>
+          <w:lang w:val="es-ES"/>
+        </w:rPr>
+      </w:pPr>
+    </w:p>
+    <w:p>
+      <w:pPr>
+        <w:rPr>
+          <w:lang w:val="es-ES"/>
+        </w:rPr>
+      </w:pPr>
+      <w:r>
+        <w:rPr>
+          <w:noProof/>
+          <w:lang w:val="es-ES"/>
+        </w:rPr>
+        <w:lastRenderedPageBreak/>
+        <w:drawing>
+          <wp:inline distT="0" distB="0" distL="0" distR="0" wp14:anchorId="5F7C2453" wp14:editId="63E49961">
+            <wp:extent cx="5943600" cy="3241040"/>
+            <wp:effectExtent l="0" t="0" r="0" b="0"/>
+            <wp:docPr id="23" name="Picture 23"/>
+            <wp:cNvGraphicFramePr>
+              <a:graphicFrameLocks xmlns:a="http://schemas.openxmlformats.org/drawingml/2006/main" noChangeAspect="1"/>
+            </wp:cNvGraphicFramePr>
+            <a:graphic xmlns:a="http://schemas.openxmlformats.org/drawingml/2006/main">
+              <a:graphicData uri="http://schemas.openxmlformats.org/drawingml/2006/picture">
+                <pic:pic xmlns:pic="http://schemas.openxmlformats.org/drawingml/2006/picture">
+                  <pic:nvPicPr>
+                    <pic:cNvPr id="23" name="Picture 23"/>
+                    <pic:cNvPicPr/>
+                  </pic:nvPicPr>
+                  <pic:blipFill>
+                    <a:blip r:embed="rId23" cstate="print">
+                      <a:extLst>
+                        <a:ext uri="{28A0092B-C50C-407E-A947-70E740481C1C}">
+                          <a14:useLocalDpi xmlns:a14="http://schemas.microsoft.com/office/drawing/2010/main" val="0"/>
+                        </a:ext>
+                      </a:extLst>
+                    </a:blip>
+                    <a:stretch>
+                      <a:fillRect/>
+                    </a:stretch>
+                  </pic:blipFill>
+                  <pic:spPr>
+                    <a:xfrm>
+                      <a:off x="0" y="0"/>
+                      <a:ext cx="5943600" cy="3241040"/>
+                    </a:xfrm>
+                    <a:prstGeom prst="rect">
+                      <a:avLst/>
+                    </a:prstGeom>
+                  </pic:spPr>
+                </pic:pic>
+              </a:graphicData>
+            </a:graphic>
+          </wp:inline>
+        </w:drawing>
+      </w:r>
+    </w:p>
+    <w:p>
+      <w:pPr>
+        <w:rPr>
+          <w:lang w:val="es-ES"/>
+        </w:rPr>
+      </w:pPr>
+    </w:p>
+    <w:p>
+      <w:pPr>
+        <w:rPr>
+          <w:lang w:val="es-ES"/>
+        </w:rPr>
+      </w:pPr>
+      <w:r>
+        <w:rPr>
+          <w:noProof/>
+          <w:lang w:val="es-ES"/>
+        </w:rPr>
+        <w:drawing>
+          <wp:inline distT="0" distB="0" distL="0" distR="0" wp14:anchorId="1A76EA33" wp14:editId="2C355412">
+            <wp:extent cx="5943600" cy="3860800"/>
+            <wp:effectExtent l="0" t="0" r="0" b="0"/>
+            <wp:docPr id="24" name="Picture 24"/>
+            <wp:cNvGraphicFramePr>
+              <a:graphicFrameLocks xmlns:a="http://schemas.openxmlformats.org/drawingml/2006/main" noChangeAspect="1"/>
+            </wp:cNvGraphicFramePr>
+            <a:graphic xmlns:a="http://schemas.openxmlformats.org/drawingml/2006/main">
+              <a:graphicData uri="http://schemas.openxmlformats.org/drawingml/2006/picture">
+                <pic:pic xmlns:pic="http://schemas.openxmlformats.org/drawingml/2006/picture">
+                  <pic:nvPicPr>
+                    <pic:cNvPr id="24" name="Picture 24"/>
+                    <pic:cNvPicPr/>
+                  </pic:nvPicPr>
+                  <pic:blipFill>
+                    <a:blip r:embed="rId24">
+                      <a:extLst>
+                        <a:ext uri="{28A0092B-C50C-407E-A947-70E740481C1C}">
+                          <a14:useLocalDpi xmlns:a14="http://schemas.microsoft.com/office/drawing/2010/main" val="0"/>
+                        </a:ext>
+                      </a:extLst>
+                    </a:blip>
+                    <a:stretch>
+                      <a:fillRect/>
+                    </a:stretch>
+                  </pic:blipFill>
+                  <pic:spPr>
+                    <a:xfrm>
+                      <a:off x="0" y="0"/>
+                      <a:ext cx="5943600" cy="3860800"/>
+                    </a:xfrm>
+                    <a:prstGeom prst="rect">
+                      <a:avLst/>
+                    </a:prstGeom>
+                  </pic:spPr>
+                </pic:pic>
+              </a:graphicData>
+            </a:graphic>
+          </wp:inline>
+        </w:drawing>
+      </w:r>
+    </w:p>
+    <w:p>
+      <w:pPr>
+        <w:rPr>
+          <w:lang w:val="es-ES"/>
+        </w:rPr>
+      </w:pPr>
+    </w:p>
+    <w:p>
+      <w:pPr>
+        <w:rPr>
+          <w:lang w:val="es-ES"/>
+        </w:rPr>
+      </w:pPr>
+      <w:r>
+        <w:rPr>
+          <w:noProof/>
+          <w:lang w:val="es-ES"/>
+        </w:rPr>
+        <w:lastRenderedPageBreak/>
+        <w:drawing>
+          <wp:inline distT="0" distB="0" distL="0" distR="0" wp14:anchorId="6A1E5621" wp14:editId="237ED9BD">
+            <wp:extent cx="5943600" cy="3260725"/>
+            <wp:effectExtent l="0" t="0" r="0" b="3175"/>
+            <wp:docPr id="25" name="Picture 25"/>
+            <wp:cNvGraphicFramePr>
+              <a:graphicFrameLocks xmlns:a="http://schemas.openxmlformats.org/drawingml/2006/main" noChangeAspect="1"/>
+            </wp:cNvGraphicFramePr>
+            <a:graphic xmlns:a="http://schemas.openxmlformats.org/drawingml/2006/main">
+              <a:graphicData uri="http://schemas.openxmlformats.org/drawingml/2006/picture">
+                <pic:pic xmlns:pic="http://schemas.openxmlformats.org/drawingml/2006/picture">
+                  <pic:nvPicPr>
+                    <pic:cNvPr id="25" name="Picture 25"/>
+                    <pic:cNvPicPr/>
+                  </pic:nvPicPr>
+                  <pic:blipFill>
+                    <a:blip r:embed="rId25">
+                      <a:extLst>
+                        <a:ext uri="{28A0092B-C50C-407E-A947-70E740481C1C}">
+                          <a14:useLocalDpi xmlns:a14="http://schemas.microsoft.com/office/drawing/2010/main" val="0"/>
+                        </a:ext>
+                      </a:extLst>
+                    </a:blip>
+                    <a:stretch>
+                      <a:fillRect/>
+                    </a:stretch>
+                  </pic:blipFill>
+                  <pic:spPr>
+                    <a:xfrm>
+                      <a:off x="0" y="0"/>
+                      <a:ext cx="5943600" cy="3260725"/>
+                    </a:xfrm>
+                    <a:prstGeom prst="rect">
+                      <a:avLst/>
+                    </a:prstGeom>
+                  </pic:spPr>
+                </pic:pic>
+              </a:graphicData>
+            </a:graphic>
+          </wp:inline>
+        </w:drawing>
+      </w:r>
+    </w:p>
+    <w:p>
+      <w:pPr>
+        <w:rPr>
+          <w:lang w:val="es-ES"/>
+        </w:rPr>
+      </w:pPr>
+    </w:p>
+    <w:p>
+      <w:pPr>
+        <w:rPr>
+          <w:lang w:val="es-ES"/>
+        </w:rPr>
+      </w:pPr>
+      <w:r>
+        <w:rPr>
+          <w:noProof/>
+          <w:lang w:val="es-ES"/>
+        </w:rPr>
+        <w:drawing>
+          <wp:inline distT="0" distB="0" distL="0" distR="0" wp14:anchorId="71E62A4A" wp14:editId="31D5F0AA">
+            <wp:extent cx="5943600" cy="3237230"/>
+            <wp:effectExtent l="0" t="0" r="0" b="1270"/>
+            <wp:docPr id="26" name="Picture 26"/>
+            <wp:cNvGraphicFramePr>
+              <a:graphicFrameLocks xmlns:a="http://schemas.openxmlformats.org/drawingml/2006/main" noChangeAspect="1"/>
+            </wp:cNvGraphicFramePr>
+            <a:graphic xmlns:a="http://schemas.openxmlformats.org/drawingml/2006/main">
+              <a:graphicData uri="http://schemas.openxmlformats.org/drawingml/2006/picture">
+                <pic:pic xmlns:pic="http://schemas.openxmlformats.org/drawingml/2006/picture">
+                  <pic:nvPicPr>
+                    <pic:cNvPr id="26" name="Picture 26"/>
+                    <pic:cNvPicPr/>
+                  </pic:nvPicPr>
+                  <pic:blipFill>
+                    <a:blip r:embed="rId26" cstate="print">
+                      <a:extLst>
+                        <a:ext uri="{28A0092B-C50C-407E-A947-70E740481C1C}">
+                          <a14:useLocalDpi xmlns:a14="http://schemas.microsoft.com/office/drawing/2010/main" val="0"/>
+                        </a:ext>
+                      </a:extLst>
+                    </a:blip>
+                    <a:stretch>
+                      <a:fillRect/>
+                    </a:stretch>
+                  </pic:blipFill>
+                  <pic:spPr>
+                    <a:xfrm>
+                      <a:off x="0" y="0"/>
+                      <a:ext cx="5943600" cy="3237230"/>
+                    </a:xfrm>
+                    <a:prstGeom prst="rect">
+                      <a:avLst/>
+                    </a:prstGeom>
+                  </pic:spPr>
+                </pic:pic>
+              </a:graphicData>
+            </a:graphic>
+          </wp:inline>
+        </w:drawing>
+      </w:r>
+    </w:p>
+    <w:p>
+      <w:pPr>
+        <w:rPr>
+          <w:lang w:val="es-ES"/>
+        </w:rPr>
+      </w:pPr>
+    </w:p>
+    <w:p>
+      <w:pPr>
+        <w:rPr>
+          <w:lang w:val="es-ES"/>
+        </w:rPr>
+      </w:pPr>
+    </w:p>
+    <w:p>
+      <w:pPr>
+        <w:rPr>
+          <w:lang w:val="es-ES"/>
+        </w:rPr>
+      </w:pPr>
+      <w:r>
+        <w:rPr>
+          <w:lang w:val="es-ES"/>
+        </w:rPr>
+        <w:t xml:space="preserve">Esto se ve reflejado en </w:t>
+      </w:r>
+      <w:proofErr w:type="spellStart"/>
+      <w:r>
+        <w:rPr>
+          <w:lang w:val="es-ES"/>
+        </w:rPr>
+        <w:t>mongoDB</w:t>
+      </w:r>
+      <w:proofErr w:type="spellEnd"/>
+    </w:p>
+    <w:p>
+      <w:pPr>
+        <w:rPr>
+          <w:lang w:val="es-ES"/>
+        </w:rPr>
+      </w:pPr>
+      <w:r>
+        <w:rPr>
+          <w:noProof/>
+          <w:lang w:val="es-ES"/>
+        </w:rPr>
+        <w:lastRenderedPageBreak/>
+        <w:drawing>
+          <wp:inline distT="0" distB="0" distL="0" distR="0" wp14:anchorId="54628E68" wp14:editId="281D9BEE">
+            <wp:extent cx="5943600" cy="4568825"/>
+            <wp:effectExtent l="0" t="0" r="0" b="3175"/>
+            <wp:docPr id="27" name="Picture 27"/>
+            <wp:cNvGraphicFramePr>
+              <a:graphicFrameLocks xmlns:a="http://schemas.openxmlformats.org/drawingml/2006/main" noChangeAspect="1"/>
+            </wp:cNvGraphicFramePr>
+            <a:graphic xmlns:a="http://schemas.openxmlformats.org/drawingml/2006/main">
+              <a:graphicData uri="http://schemas.openxmlformats.org/drawingml/2006/picture">
+                <pic:pic xmlns:pic="http://schemas.openxmlformats.org/drawingml/2006/picture">
+                  <pic:nvPicPr>
+                    <pic:cNvPr id="27" name="Picture 27"/>
+                    <pic:cNvPicPr/>
+                  </pic:nvPicPr>
+                  <pic:blipFill>
+                    <a:blip r:embed="rId27">
+                      <a:extLst>
+                        <a:ext uri="{28A0092B-C50C-407E-A947-70E740481C1C}">
+                          <a14:useLocalDpi xmlns:a14="http://schemas.microsoft.com/office/drawing/2010/main" val="0"/>
+                        </a:ext>
+                      </a:extLst>
+                    </a:blip>
+                    <a:stretch>
+                      <a:fillRect/>
+                    </a:stretch>
+                  </pic:blipFill>
+                  <pic:spPr>
+                    <a:xfrm>
+                      <a:off x="0" y="0"/>
+                      <a:ext cx="5943600" cy="4568825"/>
+                    </a:xfrm>
+                    <a:prstGeom prst="rect">
+                      <a:avLst/>
+                    </a:prstGeom>
+                  </pic:spPr>
+                </pic:pic>
+              </a:graphicData>
+            </a:graphic>
+          </wp:inline>
+        </w:drawing>
+      </w:r>
+    </w:p>
+    <w:p>
+      <w:pPr>
+        <w:rPr>
+          <w:lang w:val="es-ES"/>
+        </w:rPr>
+      </w:pPr>
+    </w:p>
+    <w:p>
+      <w:pPr>
+        <w:rPr>
+          <w:lang w:val="es-ES"/>
+        </w:rPr>
+      </w:pPr>
+    </w:p>
+    <w:p>
+      <w:pPr>
+        <w:rPr>
+          <w:lang w:val="es-ES"/>
+        </w:rPr>
+      </w:pPr>
+    </w:p>
+    <w:p>
+      <w:pPr>
+        <w:rPr>
+          <w:lang w:val="es-ES"/>
+        </w:rPr>
+      </w:pPr>
+    </w:p>
+    <w:p>
+      <w:pPr>
+        <w:rPr>
+          <w:lang w:val="es-ES"/>
+        </w:rPr>
+      </w:pPr>
+    </w:p>
+    <w:p>
+      <w:pPr>
+        <w:rPr>
+          <w:lang w:val="es-ES"/>
+        </w:rPr>
+      </w:pPr>
+    </w:p>
+    <w:p>
+      <w:pPr>
+        <w:rPr>
+          <w:lang w:val="es-ES"/>
+        </w:rPr>
+      </w:pPr>
+      <w:r>
+        <w:rPr>
+          <w:lang w:val="es-ES"/>
+        </w:rPr>
+        <w:br w:type="page"/>
+      </w:r>
+    </w:p>
+    <w:p>
+      <w:pPr>
+        <w:rPr>
+          <w:lang w:val="es-ES"/>
+        </w:rPr>
+      </w:pPr>
+      <w:proofErr w:type="spellStart"/>
+      <w:r>
+        <w:rPr>
+          <w:lang w:val="es-ES"/>
+        </w:rPr>
+        <w:lastRenderedPageBreak/>
+        <w:t>Creacion</w:t>
+      </w:r>
+      <w:proofErr w:type="spellEnd"/>
+      <w:r>
+        <w:rPr>
+          <w:lang w:val="es-ES"/>
+        </w:rPr>
+        <w:t xml:space="preserve"> de la API para almacenar datos en la base de datos,</w:t>
+      </w:r>
+    </w:p>
+    <w:p>
+      <w:pPr>
+        <w:rPr>
+          <w:lang w:val="es-ES"/>
+        </w:rPr>
+      </w:pPr>
+    </w:p>
+    <w:p>
+      <w:pPr>
+        <w:rPr>
+          <w:lang w:val="es-ES"/>
+        </w:rPr>
+      </w:pPr>
+      <w:r>
+        <w:rPr>
+          <w:lang w:val="es-ES"/>
+        </w:rPr>
+        <w:t xml:space="preserve">Inicio del </w:t>
+      </w:r>
+      <w:proofErr w:type="spellStart"/>
+      <w:r>
+        <w:rPr>
+          <w:lang w:val="es-ES"/>
+        </w:rPr>
+        <w:t>BackEnd</w:t>
+      </w:r>
+      <w:proofErr w:type="spellEnd"/>
     </w:p>
     <w:p>
       <w:pPr>

</xml_diff>

<commit_message>
Initialization of Backend side of the Web app, Server creation
</commit_message>
<xml_diff>
--- a/Project_Config.docx
+++ b/Project_Config.docx
@@ -708,13 +708,7 @@
         <w:rPr>
           <w:lang w:val="es-ES"/>
         </w:rPr>
-        <w:t>e</w:t>
-      </w:r>
-      <w:r>
-        <w:rPr>
-          <w:lang w:val="es-ES"/>
-        </w:rPr>
-        <w:t>vent</w:t>
+        <w:t>event</w:t>
       </w:r>
       <w:proofErr w:type="spellEnd"/>
     </w:p>
@@ -754,41 +748,27 @@
     <w:p>
       <w:pPr>
         <w:rPr>
-          <w:lang w:val="en-US"/>
-        </w:rPr>
-      </w:pPr>
-      <w:r>
-        <w:rPr>
-          <w:lang w:val="en-US"/>
-        </w:rPr>
-        <w:t>FABIAN;</w:t>
-      </w:r>
-      <w:proofErr w:type="gramStart"/>
-      <w:r>
-        <w:rPr>
-          <w:lang w:val="en-US"/>
-        </w:rPr>
-        <w:t>1;EVENT</w:t>
-      </w:r>
-      <w:proofErr w:type="gramEnd"/>
-      <w:r>
-        <w:rPr>
-          <w:lang w:val="en-US"/>
-        </w:rPr>
-        <w:t>;23.0;43.0;432.0;[17.0,23.4];1.0</w:t>
-      </w:r>
-    </w:p>
-    <w:p>
-      <w:pPr>
-        <w:rPr>
-          <w:lang w:val="en-US"/>
-        </w:rPr>
-      </w:pPr>
-    </w:p>
-    <w:p>
-      <w:pPr>
-        <w:rPr>
-          <w:lang w:val="en-US"/>
+          <w:lang w:val="es-ES"/>
+        </w:rPr>
+      </w:pPr>
+      <w:r>
+        <w:rPr>
+          <w:lang w:val="es-ES"/>
+        </w:rPr>
+        <w:t>FABIAN;1;EVENT;23.0;43.0;432.0;[17.0,23.4];1.0</w:t>
+      </w:r>
+    </w:p>
+    <w:p>
+      <w:pPr>
+        <w:rPr>
+          <w:lang w:val="es-ES"/>
+        </w:rPr>
+      </w:pPr>
+    </w:p>
+    <w:p>
+      <w:pPr>
+        <w:rPr>
+          <w:lang w:val="es-ES"/>
         </w:rPr>
       </w:pPr>
     </w:p>
@@ -821,48 +801,34 @@
     <w:p>
       <w:pPr>
         <w:rPr>
-          <w:lang w:val="en-US"/>
-        </w:rPr>
-      </w:pPr>
-      <w:r>
-        <w:rPr>
-          <w:lang w:val="en-US"/>
-        </w:rPr>
-        <w:t>FABIAN;</w:t>
-      </w:r>
-      <w:proofErr w:type="gramStart"/>
-      <w:r>
-        <w:rPr>
-          <w:lang w:val="en-US"/>
-        </w:rPr>
-        <w:t>1;SAMPLE</w:t>
-      </w:r>
-      <w:proofErr w:type="gramEnd"/>
-      <w:r>
-        <w:rPr>
-          <w:lang w:val="en-US"/>
-        </w:rPr>
-        <w:t>;23.0;43.0;432.0;[17.0,23.4];7.0</w:t>
-      </w:r>
-    </w:p>
-    <w:p>
-      <w:pPr>
-        <w:rPr>
-          <w:lang w:val="en-US"/>
-        </w:rPr>
-      </w:pPr>
-    </w:p>
-    <w:p>
-      <w:pPr>
-        <w:rPr>
-          <w:lang w:val="en-US"/>
-        </w:rPr>
-      </w:pPr>
-    </w:p>
-    <w:p>
-      <w:pPr>
-        <w:rPr>
-          <w:lang w:val="en-US"/>
+          <w:lang w:val="es-ES"/>
+        </w:rPr>
+      </w:pPr>
+      <w:r>
+        <w:rPr>
+          <w:lang w:val="es-ES"/>
+        </w:rPr>
+        <w:t>FABIAN;1;SAMPLE;23.0;43.0;432.0;[17.0,23.4];7.0</w:t>
+      </w:r>
+    </w:p>
+    <w:p>
+      <w:pPr>
+        <w:rPr>
+          <w:lang w:val="es-ES"/>
+        </w:rPr>
+      </w:pPr>
+    </w:p>
+    <w:p>
+      <w:pPr>
+        <w:rPr>
+          <w:lang w:val="es-ES"/>
+        </w:rPr>
+      </w:pPr>
+    </w:p>
+    <w:p>
+      <w:pPr>
+        <w:rPr>
+          <w:lang w:val="es-ES"/>
         </w:rPr>
       </w:pPr>
     </w:p>
@@ -2775,13 +2741,123 @@
           <w:lang w:val="es-ES"/>
         </w:rPr>
       </w:pPr>
-    </w:p>
-    <w:p>
-      <w:pPr>
-        <w:rPr>
-          <w:lang w:val="es-ES"/>
-        </w:rPr>
-      </w:pPr>
+      <w:proofErr w:type="spellStart"/>
+      <w:r>
+        <w:rPr>
+          <w:lang w:val="es-ES"/>
+        </w:rPr>
+        <w:t>Follow</w:t>
+      </w:r>
+      <w:proofErr w:type="spellEnd"/>
+      <w:r>
+        <w:rPr>
+          <w:lang w:val="es-ES"/>
+        </w:rPr>
+        <w:t xml:space="preserve"> </w:t>
+      </w:r>
+      <w:proofErr w:type="spellStart"/>
+      <w:r>
+        <w:rPr>
+          <w:lang w:val="es-ES"/>
+        </w:rPr>
+        <w:t>the</w:t>
+      </w:r>
+      <w:proofErr w:type="spellEnd"/>
+      <w:r>
+        <w:rPr>
+          <w:lang w:val="es-ES"/>
+        </w:rPr>
+        <w:t xml:space="preserve"> tutorial</w:t>
+      </w:r>
+    </w:p>
+    <w:p>
+      <w:pPr>
+        <w:rPr>
+          <w:lang w:val="es-ES"/>
+        </w:rPr>
+      </w:pPr>
+    </w:p>
+    <w:p>
+      <w:pPr>
+        <w:rPr>
+          <w:lang w:val="es-ES"/>
+        </w:rPr>
+      </w:pPr>
+      <w:r>
+        <w:rPr>
+          <w:lang w:val="es-ES"/>
+        </w:rPr>
+        <w:t>https://blog.devgenius.io/how-to-get-started-with-the-mern-stack-the-easy-way-b9758fe45956</w:t>
+      </w:r>
+    </w:p>
+    <w:p>
+      <w:pPr>
+        <w:rPr>
+          <w:lang w:val="es-ES"/>
+        </w:rPr>
+      </w:pPr>
+    </w:p>
+    <w:p>
+      <w:pPr>
+        <w:rPr>
+          <w:lang w:val="es-ES"/>
+        </w:rPr>
+      </w:pPr>
+    </w:p>
+    <w:p>
+      <w:pPr>
+        <w:rPr>
+          <w:lang w:val="es-ES"/>
+        </w:rPr>
+      </w:pPr>
+      <w:r>
+        <w:rPr>
+          <w:lang w:val="es-ES"/>
+        </w:rPr>
+        <w:t xml:space="preserve">para crear el Proyecto </w:t>
+      </w:r>
+      <w:proofErr w:type="spellStart"/>
+      <w:r>
+        <w:rPr>
+          <w:lang w:val="es-ES"/>
+        </w:rPr>
+        <w:t>backed</w:t>
+      </w:r>
+      <w:proofErr w:type="spellEnd"/>
+      <w:r>
+        <w:rPr>
+          <w:lang w:val="es-ES"/>
+        </w:rPr>
+        <w:t xml:space="preserve"> introducir en la carpeta de proyecto el siguiente comando de la terminal</w:t>
+      </w:r>
+    </w:p>
+    <w:p>
+      <w:pPr>
+        <w:rPr>
+          <w:lang w:val="es-ES"/>
+        </w:rPr>
+      </w:pPr>
+    </w:p>
+    <w:p>
+      <w:pPr>
+        <w:rPr>
+          <w:lang w:val="es-ES"/>
+        </w:rPr>
+      </w:pPr>
+      <w:proofErr w:type="spellStart"/>
+      <w:r>
+        <w:rPr>
+          <w:lang w:val="es-ES"/>
+        </w:rPr>
+        <w:t>npm</w:t>
+      </w:r>
+      <w:proofErr w:type="spellEnd"/>
+      <w:r>
+        <w:rPr>
+          <w:lang w:val="es-ES"/>
+        </w:rPr>
+        <w:t xml:space="preserve"> init</w:t>
+      </w:r>
     </w:p>
     <w:p>
       <w:pPr>

</xml_diff>

<commit_message>
Creation of connection with database and correction in routes
</commit_message>
<xml_diff>
--- a/Project_Config.docx
+++ b/Project_Config.docx
@@ -2856,8 +2856,241 @@
         <w:rPr>
           <w:lang w:val="es-ES"/>
         </w:rPr>
-        <w:t xml:space="preserve"> init</w:t>
-      </w:r>
+        <w:t xml:space="preserve"> </w:t>
+      </w:r>
+      <w:proofErr w:type="spellStart"/>
+      <w:r>
+        <w:rPr>
+          <w:lang w:val="es-ES"/>
+        </w:rPr>
+        <w:t>init</w:t>
+      </w:r>
+      <w:proofErr w:type="spellEnd"/>
+    </w:p>
+    <w:p>
+      <w:pPr>
+        <w:rPr>
+          <w:lang w:val="es-ES"/>
+        </w:rPr>
+      </w:pPr>
+    </w:p>
+    <w:p>
+      <w:pPr>
+        <w:rPr>
+          <w:lang w:val="es-ES"/>
+        </w:rPr>
+      </w:pPr>
+    </w:p>
+    <w:p>
+      <w:pPr>
+        <w:rPr>
+          <w:lang w:val="es-ES"/>
+        </w:rPr>
+      </w:pPr>
+    </w:p>
+    <w:p>
+      <w:pPr>
+        <w:rPr>
+          <w:lang w:val="es-ES"/>
+        </w:rPr>
+      </w:pPr>
+      <w:r>
+        <w:rPr>
+          <w:lang w:val="es-ES"/>
+        </w:rPr>
+        <w:t>Probando la API</w:t>
+      </w:r>
+    </w:p>
+    <w:p>
+      <w:pPr>
+        <w:rPr>
+          <w:lang w:val="es-ES"/>
+        </w:rPr>
+      </w:pPr>
+    </w:p>
+    <w:p>
+      <w:pPr>
+        <w:rPr>
+          <w:lang w:val="es-ES"/>
+        </w:rPr>
+      </w:pPr>
+      <w:r>
+        <w:rPr>
+          <w:noProof/>
+          <w:lang w:val="es-ES"/>
+        </w:rPr>
+        <w:drawing>
+          <wp:inline distT="0" distB="0" distL="0" distR="0" wp14:anchorId="549BFF3D" wp14:editId="015C6F2B">
+            <wp:extent cx="5943600" cy="3119120"/>
+            <wp:effectExtent l="0" t="0" r="0" b="5080"/>
+            <wp:docPr id="4" name="Picture 4"/>
+            <wp:cNvGraphicFramePr>
+              <a:graphicFrameLocks xmlns:a="http://schemas.openxmlformats.org/drawingml/2006/main" noChangeAspect="1"/>
+            </wp:cNvGraphicFramePr>
+            <a:graphic xmlns:a="http://schemas.openxmlformats.org/drawingml/2006/main">
+              <a:graphicData uri="http://schemas.openxmlformats.org/drawingml/2006/picture">
+                <pic:pic xmlns:pic="http://schemas.openxmlformats.org/drawingml/2006/picture">
+                  <pic:nvPicPr>
+                    <pic:cNvPr id="4" name="Picture 4"/>
+                    <pic:cNvPicPr/>
+                  </pic:nvPicPr>
+                  <pic:blipFill>
+                    <a:blip r:embed="rId28" cstate="print">
+                      <a:extLst>
+                        <a:ext uri="{28A0092B-C50C-407E-A947-70E740481C1C}">
+                          <a14:useLocalDpi xmlns:a14="http://schemas.microsoft.com/office/drawing/2010/main" val="0"/>
+                        </a:ext>
+                      </a:extLst>
+                    </a:blip>
+                    <a:stretch>
+                      <a:fillRect/>
+                    </a:stretch>
+                  </pic:blipFill>
+                  <pic:spPr>
+                    <a:xfrm>
+                      <a:off x="0" y="0"/>
+                      <a:ext cx="5943600" cy="3119120"/>
+                    </a:xfrm>
+                    <a:prstGeom prst="rect">
+                      <a:avLst/>
+                    </a:prstGeom>
+                  </pic:spPr>
+                </pic:pic>
+              </a:graphicData>
+            </a:graphic>
+          </wp:inline>
+        </w:drawing>
+      </w:r>
+    </w:p>
+    <w:p>
+      <w:pPr>
+        <w:rPr>
+          <w:lang w:val="es-ES"/>
+        </w:rPr>
+      </w:pPr>
+    </w:p>
+    <w:p>
+      <w:pPr>
+        <w:rPr>
+          <w:lang w:val="es-ES"/>
+        </w:rPr>
+      </w:pPr>
+      <w:r>
+        <w:rPr>
+          <w:noProof/>
+          <w:lang w:val="es-ES"/>
+        </w:rPr>
+        <w:lastRenderedPageBreak/>
+        <w:drawing>
+          <wp:inline distT="0" distB="0" distL="0" distR="0" wp14:anchorId="7AE83E7E" wp14:editId="105AD791">
+            <wp:extent cx="5943600" cy="3103880"/>
+            <wp:effectExtent l="0" t="0" r="0" b="0"/>
+            <wp:docPr id="5" name="Picture 5"/>
+            <wp:cNvGraphicFramePr>
+              <a:graphicFrameLocks xmlns:a="http://schemas.openxmlformats.org/drawingml/2006/main" noChangeAspect="1"/>
+            </wp:cNvGraphicFramePr>
+            <a:graphic xmlns:a="http://schemas.openxmlformats.org/drawingml/2006/main">
+              <a:graphicData uri="http://schemas.openxmlformats.org/drawingml/2006/picture">
+                <pic:pic xmlns:pic="http://schemas.openxmlformats.org/drawingml/2006/picture">
+                  <pic:nvPicPr>
+                    <pic:cNvPr id="5" name="Picture 5"/>
+                    <pic:cNvPicPr/>
+                  </pic:nvPicPr>
+                  <pic:blipFill>
+                    <a:blip r:embed="rId29" cstate="print">
+                      <a:extLst>
+                        <a:ext uri="{28A0092B-C50C-407E-A947-70E740481C1C}">
+                          <a14:useLocalDpi xmlns:a14="http://schemas.microsoft.com/office/drawing/2010/main" val="0"/>
+                        </a:ext>
+                      </a:extLst>
+                    </a:blip>
+                    <a:stretch>
+                      <a:fillRect/>
+                    </a:stretch>
+                  </pic:blipFill>
+                  <pic:spPr>
+                    <a:xfrm>
+                      <a:off x="0" y="0"/>
+                      <a:ext cx="5943600" cy="3103880"/>
+                    </a:xfrm>
+                    <a:prstGeom prst="rect">
+                      <a:avLst/>
+                    </a:prstGeom>
+                  </pic:spPr>
+                </pic:pic>
+              </a:graphicData>
+            </a:graphic>
+          </wp:inline>
+        </w:drawing>
+      </w:r>
+    </w:p>
+    <w:p>
+      <w:pPr>
+        <w:rPr>
+          <w:lang w:val="es-ES"/>
+        </w:rPr>
+      </w:pPr>
+    </w:p>
+    <w:p>
+      <w:pPr>
+        <w:rPr>
+          <w:lang w:val="es-ES"/>
+        </w:rPr>
+      </w:pPr>
+      <w:r>
+        <w:rPr>
+          <w:noProof/>
+          <w:lang w:val="es-ES"/>
+        </w:rPr>
+        <w:drawing>
+          <wp:inline distT="0" distB="0" distL="0" distR="0" wp14:anchorId="0D652F0D" wp14:editId="64EB9C07">
+            <wp:extent cx="5943600" cy="3245485"/>
+            <wp:effectExtent l="0" t="0" r="0" b="5715"/>
+            <wp:docPr id="10" name="Picture 10"/>
+            <wp:cNvGraphicFramePr>
+              <a:graphicFrameLocks xmlns:a="http://schemas.openxmlformats.org/drawingml/2006/main" noChangeAspect="1"/>
+            </wp:cNvGraphicFramePr>
+            <a:graphic xmlns:a="http://schemas.openxmlformats.org/drawingml/2006/main">
+              <a:graphicData uri="http://schemas.openxmlformats.org/drawingml/2006/picture">
+                <pic:pic xmlns:pic="http://schemas.openxmlformats.org/drawingml/2006/picture">
+                  <pic:nvPicPr>
+                    <pic:cNvPr id="10" name="Picture 10"/>
+                    <pic:cNvPicPr/>
+                  </pic:nvPicPr>
+                  <pic:blipFill>
+                    <a:blip r:embed="rId30" cstate="print">
+                      <a:extLst>
+                        <a:ext uri="{28A0092B-C50C-407E-A947-70E740481C1C}">
+                          <a14:useLocalDpi xmlns:a14="http://schemas.microsoft.com/office/drawing/2010/main" val="0"/>
+                        </a:ext>
+                      </a:extLst>
+                    </a:blip>
+                    <a:stretch>
+                      <a:fillRect/>
+                    </a:stretch>
+                  </pic:blipFill>
+                  <pic:spPr>
+                    <a:xfrm>
+                      <a:off x="0" y="0"/>
+                      <a:ext cx="5943600" cy="3245485"/>
+                    </a:xfrm>
+                    <a:prstGeom prst="rect">
+                      <a:avLst/>
+                    </a:prstGeom>
+                  </pic:spPr>
+                </pic:pic>
+              </a:graphicData>
+            </a:graphic>
+          </wp:inline>
+        </w:drawing>
+      </w:r>
+    </w:p>
+    <w:p>
+      <w:pPr>
+        <w:rPr>
+          <w:lang w:val="es-ES"/>
+        </w:rPr>
+      </w:pPr>
     </w:p>
     <w:p>
       <w:pPr>

</xml_diff>

<commit_message>
Creation of Frontend React App
</commit_message>
<xml_diff>
--- a/Project_Config.docx
+++ b/Project_Config.docx
@@ -3105,6 +3105,84 @@
           <w:lang w:val="es-ES"/>
         </w:rPr>
       </w:pPr>
+      <w:proofErr w:type="spellStart"/>
+      <w:r>
+        <w:rPr>
+          <w:lang w:val="es-ES"/>
+        </w:rPr>
+        <w:t>Creacion</w:t>
+      </w:r>
+      <w:proofErr w:type="spellEnd"/>
+      <w:r>
+        <w:rPr>
+          <w:lang w:val="es-ES"/>
+        </w:rPr>
+        <w:t xml:space="preserve"> del </w:t>
+      </w:r>
+      <w:proofErr w:type="spellStart"/>
+      <w:r>
+        <w:rPr>
+          <w:lang w:val="es-ES"/>
+        </w:rPr>
+        <w:t>frontend</w:t>
+      </w:r>
+      <w:proofErr w:type="spellEnd"/>
+    </w:p>
+    <w:p>
+      <w:pPr>
+        <w:rPr>
+          <w:lang w:val="es-ES"/>
+        </w:rPr>
+      </w:pPr>
+    </w:p>
+    <w:p>
+      <w:pPr>
+        <w:rPr>
+          <w:lang w:val="es-ES"/>
+        </w:rPr>
+      </w:pPr>
+      <w:proofErr w:type="spellStart"/>
+      <w:r>
+        <w:rPr>
+          <w:lang w:val="es-ES"/>
+        </w:rPr>
+        <w:t>npx</w:t>
+      </w:r>
+      <w:proofErr w:type="spellEnd"/>
+      <w:r>
+        <w:rPr>
+          <w:lang w:val="es-ES"/>
+        </w:rPr>
+        <w:t xml:space="preserve"> </w:t>
+      </w:r>
+      <w:proofErr w:type="spellStart"/>
+      <w:r>
+        <w:rPr>
+          <w:lang w:val="es-ES"/>
+        </w:rPr>
+        <w:t>create</w:t>
+      </w:r>
+      <w:proofErr w:type="spellEnd"/>
+      <w:r>
+        <w:rPr>
+          <w:lang w:val="es-ES"/>
+        </w:rPr>
+        <w:t>-</w:t>
+      </w:r>
+      <w:proofErr w:type="spellStart"/>
+      <w:r>
+        <w:rPr>
+          <w:lang w:val="es-ES"/>
+        </w:rPr>
+        <w:t>react</w:t>
+      </w:r>
+      <w:proofErr w:type="spellEnd"/>
+      <w:r>
+        <w:rPr>
+          <w:lang w:val="es-ES"/>
+        </w:rPr>
+        <w:t>-app frontend</w:t>
+      </w:r>
     </w:p>
     <w:sectPr>
       <w:pgSz w:w="12240" w:h="15840"/>

</xml_diff>